<commit_message>
Started on data point 1 and finished plan van aanpak
</commit_message>
<xml_diff>
--- a/symposium/plan_van_aanpak_frank_van_der_velde.docx
+++ b/symposium/plan_van_aanpak_frank_van_der_velde.docx
@@ -18,24 +18,6 @@
         <w:spacing w:before="100" w:beforeAutospacing="1" w:after="100" w:afterAutospacing="1"/>
         <w:rPr>
           <w:kern w:val="48"/>
-          <w:lang w:val="en-GB"/>
-        </w:rPr>
-      </w:pPr>
-      <w:r>
-        <w:rPr>
-          <w:kern w:val="48"/>
-          <w:lang w:val="en-GB"/>
-        </w:rPr>
-        <w:t>The Impact of Makeup on Automated Face Recognition and Age Estimation Models: Implications for Alcohol Sales Compliance in Supermarkets</w:t>
-      </w:r>
-    </w:p>
-    <w:p>
-      <w:pPr>
-        <w:pStyle w:val="Author"/>
-        <w:spacing w:before="100" w:beforeAutospacing="1" w:after="100" w:afterAutospacing="1" w:line="120" w:lineRule="auto"/>
-        <w:rPr>
-          <w:sz w:val="16"/>
-          <w:szCs w:val="16"/>
           <w:lang w:val="en-GB"/>
         </w:rPr>
         <w:sectPr>
@@ -47,7 +29,16 @@
           <w:docGrid w:linePitch="360"/>
         </w:sectPr>
       </w:pPr>
+      <w:bookmarkStart w:id="0" w:name="_Hlk209206472"/>
+      <w:r>
+        <w:rPr>
+          <w:kern w:val="48"/>
+          <w:lang w:val="en-GB"/>
+        </w:rPr>
+        <w:t>What is the impact of makeup on automated face recognition and age estimation models across everyday, syntethic and extreme conditions?</w:t>
+      </w:r>
     </w:p>
+    <w:bookmarkEnd w:id="0"/>
     <w:p>
       <w:pPr>
         <w:pStyle w:val="Author"/>
@@ -85,6 +76,7 @@
       <w:pPr>
         <w:pStyle w:val="Author"/>
         <w:spacing w:before="100" w:beforeAutospacing="1"/>
+        <w:jc w:val="both"/>
         <w:rPr>
           <w:sz w:val="18"/>
           <w:szCs w:val="18"/>
@@ -230,6 +222,7 @@
     </w:p>
     <w:p>
       <w:pPr>
+        <w:jc w:val="both"/>
         <w:rPr>
           <w:lang w:val="nl-NL"/>
         </w:rPr>
@@ -244,6 +237,7 @@
     </w:p>
     <w:p>
       <w:pPr>
+        <w:jc w:val="both"/>
         <w:rPr>
           <w:lang w:val="nl-NL"/>
         </w:rPr>
@@ -265,91 +259,94 @@
     <w:p>
       <w:pPr>
         <w:pStyle w:val="Abstract"/>
-        <w:rPr>
+      </w:pPr>
+      <w:r>
+        <w:rPr>
+          <w:i/>
+          <w:iCs/>
           <w:lang w:val="en-GB"/>
         </w:rPr>
-      </w:pPr>
-      <w:r>
-        <w:rPr>
-          <w:i/>
-          <w:iCs/>
+        <w:t>Abstract</w:t>
+      </w:r>
+      <w:r>
+        <w:rPr>
           <w:lang w:val="en-GB"/>
         </w:rPr>
-        <w:t>Abstract</w:t>
+        <w:t>—</w:t>
       </w:r>
       <w:r>
         <w:rPr>
           <w:lang w:val="en-GB"/>
         </w:rPr>
-        <w:t>—</w:t>
-      </w:r>
-      <w:r>
-        <w:rPr>
-          <w:lang w:val="en-GB"/>
-        </w:rPr>
         <w:t xml:space="preserve"> </w:t>
       </w:r>
       <w:r>
-        <w:rPr>
-          <w:lang w:val="en-GB"/>
-        </w:rPr>
-        <w:t xml:space="preserve">Self-checkout systems are increasingly used in supermarkets to improve efficiency and reduce waiting times. However, when selling age-restricted products such as alcohol, these systems still rely on manual verification if a customer </w:t>
-      </w:r>
-      <w:r>
-        <w:rPr>
-          <w:lang w:val="en-GB"/>
-        </w:rPr>
-        <w:t>isn’t instantly identifiable as being old enough</w:t>
-      </w:r>
-      <w:r>
-        <w:rPr>
-          <w:lang w:val="en-GB"/>
-        </w:rPr>
-        <w:t>. Automated age estimation models based on facial recognition have been proposed as a potential solution to support compliance and reduce staff workload. While promising, such models face challenges when facial appearance is altered, for example through the use of makeup. Makeup can change perceived age by enhancing or masking facial features, which may affect the accuracy of age estimation systems.</w:t>
+        <w:t xml:space="preserve">Self-checkout systems in supermarkets face challenges with age verification for alcohol sales. Automated face recognition and age estimation models offer a potential solution but may be unreliable when facial appearance is altered by makeup. This study examines the impact of everyday, synthetic, and extreme makeup styles on model performance. </w:t>
+      </w:r>
+      <w:proofErr w:type="spellStart"/>
+      <w:r>
+        <w:t>InsightFace</w:t>
+      </w:r>
+      <w:proofErr w:type="spellEnd"/>
+      <w:r>
+        <w:t xml:space="preserve"> is used for recognition and DEX (Deep </w:t>
+      </w:r>
+      <w:proofErr w:type="spellStart"/>
+      <w:r>
+        <w:t>EXpectation</w:t>
+      </w:r>
+      <w:proofErr w:type="spellEnd"/>
+      <w:r>
+        <w:t xml:space="preserve"> of Apparent Age) for age estimation, selected for their widespread use, reproducibility, and benchmark relevance. Three datasets are employed: the Kaggle Makeup Detection Dataset with real paired before-and-after images, the FFHQ-Makeup Dataset with GAN-generated synthetic makeup, and a curated set of drag and horror makeup representing extreme conditions. Performance is evaluated through recognition certainty and mean absolute error (MAE), using ground-truth labels where available and prediction disparities otherwise. The research addresses gaps in understanding how makeup</w:t>
+      </w:r>
+      <w:r>
+        <w:t xml:space="preserve"> </w:t>
+      </w:r>
+      <w:r>
+        <w:t>particularly extreme styles</w:t>
+      </w:r>
+      <w:r>
+        <w:t xml:space="preserve"> </w:t>
+      </w:r>
+      <w:r>
+        <w:t>affects automated systems, providing insights into the vulnerabilities of AI-based age verification in supermarket compliance.</w:t>
       </w:r>
     </w:p>
     <w:p>
       <w:pPr>
         <w:pStyle w:val="Abstract"/>
-        <w:ind w:firstLine="0"/>
-        <w:rPr>
+        <w:rPr>
+          <w:i/>
+          <w:iCs/>
           <w:lang w:val="en-GB"/>
         </w:rPr>
       </w:pPr>
       <w:r>
         <w:rPr>
+          <w:i/>
+          <w:iCs/>
           <w:lang w:val="en-GB"/>
         </w:rPr>
-        <w:t>This research aims to investigate the impact of makeup on the reliability of automated age estimation. First, a literature study is conducted to identify known effects of makeup on facial recognition and age estimation models. Next, two models are tested on a dataset containing images of the same individuals with and without makeup. Model performance is evaluated using established metrics, such as mean absolute error (MAE), to determine whether makeup increases estimation errors or causes systematic biases. The results will provide insight into whether makeup poses a significant risk for misclassification in age verification at self-checkout systems, and what this means for compliance in alcohol sales</w:t>
+        <w:t>Keywords</w:t>
       </w:r>
       <w:r>
         <w:rPr>
           <w:lang w:val="en-GB"/>
         </w:rPr>
-        <w:t xml:space="preserve"> as well as the fairness of such systems.</w:t>
-      </w:r>
-    </w:p>
-    <w:p>
-      <w:pPr>
-        <w:pStyle w:val="Keywords"/>
-        <w:rPr>
+        <w:t>—</w:t>
+      </w:r>
+      <w:r>
+        <w:rPr>
+          <w:i/>
+          <w:iCs/>
           <w:lang w:val="en-GB"/>
         </w:rPr>
-      </w:pPr>
-      <w:r>
-        <w:rPr>
-          <w:lang w:val="en-GB"/>
-        </w:rPr>
-        <w:t>Keywords—</w:t>
-      </w:r>
-      <w:r>
-        <w:rPr>
-          <w:lang w:val="en-GB"/>
-        </w:rPr>
         <w:t xml:space="preserve"> Age Estimation, Facial Recognition, Makeup Bias, Computer Vision, Alcohol Compliance</w:t>
       </w:r>
       <w:r>
         <w:rPr>
+          <w:i/>
+          <w:iCs/>
           <w:lang w:val="en-GB"/>
         </w:rPr>
         <w:t>, Apparent Age</w:t>
@@ -606,7 +603,15 @@
           <w:color w:val="000000"/>
           <w:lang w:val="en-GB" w:eastAsia="nl-NL"/>
         </w:rPr>
-        <w:t xml:space="preserve">Yet research shows that in practice, checks often fail or are incomplete, both in stores and in online deliveries </w:t>
+        <w:t xml:space="preserve">Yet </w:t>
+      </w:r>
+      <w:r>
+        <w:rPr>
+          <w:rFonts w:eastAsia="Times New Roman"/>
+          <w:color w:val="000000"/>
+          <w:lang w:val="en-GB" w:eastAsia="nl-NL"/>
+        </w:rPr>
+        <w:t xml:space="preserve">research shows that in practice, checks often fail or are incomplete, both in stores and in online deliveries </w:t>
       </w:r>
       <w:sdt>
         <w:sdtPr>
@@ -685,7 +690,21 @@
           <w:rFonts w:eastAsia="Times New Roman"/>
           <w:lang w:val="en-GB" w:eastAsia="nl-NL"/>
         </w:rPr>
-        <w:t xml:space="preserve">Because manual verification at self-checkouts is time-consuming and error-prone, automated solutions have been proposed. Facial recognition combined with age estimation algorithms could theoretically streamline alcohol sales by reducing reliance on human judgment. However, such systems are not yet widely used in Dutch retail, in part due to strict privacy laws and ethical concerns about biometric surveillance </w:t>
+        <w:t xml:space="preserve">Because manual verification at self-checkouts is time-consuming and error-prone, automated solutions </w:t>
+      </w:r>
+      <w:r>
+        <w:rPr>
+          <w:rFonts w:eastAsia="Times New Roman"/>
+          <w:lang w:val="en-GB" w:eastAsia="nl-NL"/>
+        </w:rPr>
+        <w:t>are worth considering</w:t>
+      </w:r>
+      <w:r>
+        <w:rPr>
+          <w:rFonts w:eastAsia="Times New Roman"/>
+          <w:lang w:val="en-GB" w:eastAsia="nl-NL"/>
+        </w:rPr>
+        <w:t xml:space="preserve">. Facial recognition combined with age estimation algorithms could theoretically streamline alcohol sales by reducing reliance on human judgment. However, such systems are not yet widely used in Dutch retail, in part due to strict privacy laws and ethical concerns about biometric surveillance </w:t>
       </w:r>
       <w:sdt>
         <w:sdtPr>
@@ -832,48 +851,100 @@
           <w:rFonts w:eastAsia="Times New Roman"/>
           <w:lang w:val="en-GB" w:eastAsia="nl-NL"/>
         </w:rPr>
-        <w:t xml:space="preserve"> for supermarket age verification have not yet been studied. From an ethical perspective, it is important to ensure that people wearing makeup are treated fairly and not systematically </w:t>
-      </w:r>
-      <w:r>
+        <w:t xml:space="preserve"> for supermarket age verification have not yet been studied. From an ethical perspective, it is important to ensure that people wearing makeup are treated fairly and not systematically misclassified. From a security perspective, it is equally important to investigate whether makeup could be used deliberately to mislead AI models, for example by making underage individuals appear older.</w:t>
+      </w:r>
+    </w:p>
+    <w:p>
+      <w:pPr>
+        <w:spacing w:before="240" w:after="240" w:line="276" w:lineRule="auto"/>
+        <w:jc w:val="both"/>
         <w:rPr>
           <w:rFonts w:eastAsia="Times New Roman"/>
           <w:lang w:val="en-GB" w:eastAsia="nl-NL"/>
         </w:rPr>
-        <w:lastRenderedPageBreak/>
-        <w:t>misclassified. From a security perspective, it is equally important to investigate whether makeup could be used deliberately to mislead AI models, for example by making underage individuals appear older.</w:t>
-      </w:r>
-    </w:p>
-    <w:p>
-      <w:pPr>
-        <w:spacing w:before="240" w:after="240" w:line="276" w:lineRule="auto"/>
-        <w:jc w:val="both"/>
+      </w:pPr>
+      <w:r>
         <w:rPr>
           <w:rFonts w:eastAsia="Times New Roman"/>
           <w:lang w:val="en-GB" w:eastAsia="nl-NL"/>
         </w:rPr>
-      </w:pPr>
+        <w:t xml:space="preserve">This study therefore examines the research question: </w:t>
+      </w:r>
+      <w:r>
+        <w:rPr>
+          <w:rFonts w:eastAsia="Times New Roman"/>
+          <w:i/>
+          <w:iCs/>
+          <w:lang w:val="en-GB" w:eastAsia="nl-NL"/>
+        </w:rPr>
+        <w:t>“</w:t>
+      </w:r>
+      <w:r>
+        <w:rPr>
+          <w:rFonts w:eastAsia="Times New Roman"/>
+          <w:i/>
+          <w:iCs/>
+          <w:lang w:val="en-GB" w:eastAsia="nl-NL"/>
+        </w:rPr>
+        <w:t xml:space="preserve">What is the impact of makeup on automated face recognition and age estimation models across everyday, </w:t>
+      </w:r>
+      <w:proofErr w:type="spellStart"/>
+      <w:r>
+        <w:rPr>
+          <w:rFonts w:eastAsia="Times New Roman"/>
+          <w:i/>
+          <w:iCs/>
+          <w:lang w:val="en-GB" w:eastAsia="nl-NL"/>
+        </w:rPr>
+        <w:t>syntethic</w:t>
+      </w:r>
+      <w:proofErr w:type="spellEnd"/>
+      <w:r>
+        <w:rPr>
+          <w:rFonts w:eastAsia="Times New Roman"/>
+          <w:i/>
+          <w:iCs/>
+          <w:lang w:val="en-GB" w:eastAsia="nl-NL"/>
+        </w:rPr>
+        <w:t xml:space="preserve"> and extreme conditions</w:t>
+      </w:r>
+      <w:r>
+        <w:rPr>
+          <w:rFonts w:eastAsia="Times New Roman"/>
+          <w:i/>
+          <w:iCs/>
+          <w:lang w:val="en-GB" w:eastAsia="nl-NL"/>
+        </w:rPr>
+        <w:t>?”</w:t>
+      </w:r>
       <w:r>
         <w:rPr>
           <w:rFonts w:eastAsia="Times New Roman"/>
           <w:lang w:val="en-GB" w:eastAsia="nl-NL"/>
         </w:rPr>
-        <w:t xml:space="preserve">This study therefore examines the research question: </w:t>
-      </w:r>
-      <w:r>
-        <w:rPr>
-          <w:rFonts w:eastAsia="Times New Roman"/>
-          <w:i/>
-          <w:iCs/>
-          <w:lang w:val="en-GB" w:eastAsia="nl-NL"/>
-        </w:rPr>
-        <w:t>“What is the impact of makeup on automated age estimation models, and what does this mean for compliance in alcohol sales in supermarkets?”</w:t>
+        <w:t xml:space="preserve"> To answer this, the project combines a literature review with experiments </w:t>
       </w:r>
       <w:r>
         <w:rPr>
           <w:rFonts w:eastAsia="Times New Roman"/>
           <w:lang w:val="en-GB" w:eastAsia="nl-NL"/>
         </w:rPr>
-        <w:t xml:space="preserve"> To answer this, the project combines a literature review with experiments testing two age estimation models on images of the same individuals with and without makeup. The goal is to determine whether makeup increases prediction errors or introduces systematic bias, and to assess the potential consequences for the reliability and fairness of future AI-based age verification systems in the Dutch retail context.</w:t>
+        <w:lastRenderedPageBreak/>
+        <w:t xml:space="preserve">testing </w:t>
+      </w:r>
+      <w:r>
+        <w:rPr>
+          <w:rFonts w:eastAsia="Times New Roman"/>
+          <w:lang w:val="en-GB" w:eastAsia="nl-NL"/>
+        </w:rPr>
+        <w:t xml:space="preserve">an age estimation model and a face recognition model </w:t>
+      </w:r>
+      <w:r>
+        <w:rPr>
+          <w:rFonts w:eastAsia="Times New Roman"/>
+          <w:lang w:val="en-GB" w:eastAsia="nl-NL"/>
+        </w:rPr>
+        <w:t>on images of the same individuals with and without makeup. The goal is to determine whether makeup increases prediction errors or introduces systematic bias, and to assess the potential consequences for the reliability and fairness of future AI-based age verification systems in the Dutch retail context.</w:t>
       </w:r>
     </w:p>
     <w:p>
@@ -1135,7 +1206,10 @@
         <w:jc w:val="left"/>
       </w:pPr>
       <w:r>
-        <w:t>This research is essential to bridge the existing gaps and address the evolving challenges in automated age verification systems. As supermarkets increasingly adopt self-checkout systems, ensuring accurate and fair age estimation becomes critical, especially for age-restricted products like alcohol. Understanding how makeup, including extreme styles like drag makeup, influences automated age estimation will inform the development of more robust and equitable systems. Moreover, this study will contribute to the broader discourse on demographic biases in AI systems and their implications for privacy and fairness in automated retail settings.</w:t>
+        <w:t xml:space="preserve">This research is essential to bridge the existing gaps and address the evolving challenges in automated age verification systems. As supermarkets increasingly adopt self-checkout systems, ensuring accurate and fair age estimation becomes critical, especially for age-restricted products like alcohol. Understanding how makeup, including extreme styles like drag makeup, influences automated age estimation will inform the development of more robust and equitable systems. Moreover, this study will contribute to the broader discourse on demographic </w:t>
+      </w:r>
+      <w:r>
+        <w:t>biases in AI systems and their implications for privacy and fairness in automated retail settings.</w:t>
       </w:r>
       <w:r>
         <w:t xml:space="preserve"> While also giving an insight in the inclusivity in the case of people with heavy make up styles like drag makeup.</w:t>
@@ -1229,7 +1303,7 @@
           <w:szCs w:val="20"/>
           <w:lang w:val="en-US" w:eastAsia="en-US"/>
         </w:rPr>
-        <w:t>affect the reliability of automated age estimation models in supermarket self-checkout contexts. The research design combines a literature review with experimental evaluation using facial image datasets.</w:t>
+        <w:t>affect the reliability of automated face recognition and age estimation models in supermarket self-checkout contexts. The study addresses a knowledge gap by extending research beyond everyday cosmetics into extreme styles, and an empirical gap by applying the findings to the practical problem of alcohol sales compliance.</w:t>
       </w:r>
     </w:p>
     <w:p>
@@ -1237,100 +1311,26 @@
         <w:pStyle w:val="NormalWeb"/>
         <w:jc w:val="both"/>
         <w:rPr>
-          <w:sz w:val="20"/>
-          <w:szCs w:val="20"/>
-          <w:lang w:val="en-GB"/>
-        </w:rPr>
-      </w:pPr>
-      <w:r>
-        <w:rPr>
-          <w:sz w:val="20"/>
-          <w:szCs w:val="20"/>
-          <w:lang w:val="en-GB"/>
-        </w:rPr>
-        <w:t>The study combines two approaches</w:t>
-      </w:r>
-      <w:r>
-        <w:rPr>
-          <w:sz w:val="20"/>
-          <w:szCs w:val="20"/>
-          <w:lang w:val="en-GB"/>
-        </w:rPr>
-        <w:t xml:space="preserve"> a</w:t>
-      </w:r>
-      <w:r>
-        <w:rPr>
-          <w:sz w:val="20"/>
-          <w:szCs w:val="20"/>
-          <w:lang w:val="en-GB"/>
-        </w:rPr>
-        <w:t xml:space="preserve"> literature review of existing research on makeup-induced biases in computer vision models, and an experimental analysis using publicly available and self-compiled datasets of faces with and without makeup. Particular attention will be paid to whether makeup systematically increases estimation error and whether extreme styles</w:t>
-      </w:r>
-      <w:r>
-        <w:rPr>
-          <w:sz w:val="20"/>
-          <w:szCs w:val="20"/>
-          <w:lang w:val="en-GB"/>
-        </w:rPr>
-        <w:t xml:space="preserve"> </w:t>
-      </w:r>
-      <w:r>
-        <w:rPr>
-          <w:sz w:val="20"/>
-          <w:szCs w:val="20"/>
-          <w:lang w:val="en-GB"/>
-        </w:rPr>
-        <w:t>such as drag makeup</w:t>
-      </w:r>
-      <w:r>
-        <w:rPr>
-          <w:sz w:val="20"/>
-          <w:szCs w:val="20"/>
-          <w:lang w:val="en-GB"/>
-        </w:rPr>
-        <w:t xml:space="preserve">, horror </w:t>
-      </w:r>
-      <w:r>
-        <w:rPr>
-          <w:sz w:val="20"/>
-          <w:szCs w:val="20"/>
-          <w:lang w:val="en-GB"/>
-        </w:rPr>
-        <w:t>makeup can be used to deliberately mislead models</w:t>
-      </w:r>
-      <w:r>
-        <w:rPr>
-          <w:sz w:val="20"/>
-          <w:szCs w:val="20"/>
-          <w:lang w:val="en-GB"/>
-        </w:rPr>
-        <w:t xml:space="preserve"> or lead to this unintentionally</w:t>
-      </w:r>
-      <w:r>
-        <w:rPr>
-          <w:sz w:val="20"/>
-          <w:szCs w:val="20"/>
-          <w:lang w:val="en-GB"/>
-        </w:rPr>
-        <w:t>.</w:t>
+          <w:rFonts w:eastAsia="SimSun"/>
+          <w:iCs/>
+          <w:sz w:val="20"/>
+          <w:szCs w:val="20"/>
+          <w:lang w:val="en-US" w:eastAsia="en-US"/>
+        </w:rPr>
+      </w:pPr>
+      <w:r>
+        <w:rPr>
+          <w:rFonts w:eastAsia="SimSun"/>
+          <w:iCs/>
+          <w:sz w:val="20"/>
+          <w:szCs w:val="20"/>
+          <w:lang w:val="en-US" w:eastAsia="en-US"/>
+        </w:rPr>
+        <w:t>The research design combines two approaches: a literature review of existing work on makeup-induced biases in computer vision models, and an experimental analysis using publicly available and self-compiled datasets. Particular attention will be paid to whether makeup systematically reduces recognition confidence or increases age estimation error, and whether extreme styles such as drag and horror makeup can either deliberately or unintentionally mislead models.</w:t>
       </w:r>
     </w:p>
     <w:p>
       <w:pPr>
-        <w:pStyle w:val="Heading2"/>
-        <w:rPr>
-          <w:lang w:val="en-GB"/>
-        </w:rPr>
-      </w:pPr>
-      <w:r>
-        <w:rPr>
-          <w:lang w:val="en-GB"/>
-        </w:rPr>
-        <w:t>Data collection and Datasets</w:t>
-      </w:r>
-    </w:p>
-    <w:p>
-      <w:pPr>
         <w:pStyle w:val="NormalWeb"/>
         <w:jc w:val="both"/>
         <w:rPr>
@@ -1349,8 +1349,20 @@
           <w:szCs w:val="20"/>
           <w:lang w:val="en-US" w:eastAsia="en-US"/>
         </w:rPr>
-        <w:t>The experimental analysis will draw from three main sources of data. The first is the Makeup Detection Dataset from Kaggle</w:t>
-      </w:r>
+        <w:t xml:space="preserve">Two pre-trained models will be employed. For face recognition, the study uses </w:t>
+      </w:r>
+      <w:proofErr w:type="spellStart"/>
+      <w:r>
+        <w:rPr>
+          <w:rFonts w:eastAsia="SimSun"/>
+          <w:iCs/>
+          <w:sz w:val="20"/>
+          <w:szCs w:val="20"/>
+          <w:lang w:val="en-US" w:eastAsia="en-US"/>
+        </w:rPr>
+        <w:t>InsightFace</w:t>
+      </w:r>
+      <w:proofErr w:type="spellEnd"/>
       <w:r>
         <w:rPr>
           <w:rFonts w:eastAsia="SimSun"/>
@@ -1370,7 +1382,301 @@
             <w:szCs w:val="20"/>
             <w:lang w:val="en-US" w:eastAsia="en-US"/>
           </w:rPr>
-          <w:id w:val="1389606067"/>
+          <w:id w:val="-1702391030"/>
+          <w:citation/>
+        </w:sdtPr>
+        <w:sdtContent>
+          <w:r>
+            <w:rPr>
+              <w:rFonts w:eastAsia="SimSun"/>
+              <w:iCs/>
+              <w:sz w:val="20"/>
+              <w:szCs w:val="20"/>
+              <w:lang w:val="en-US" w:eastAsia="en-US"/>
+            </w:rPr>
+            <w:fldChar w:fldCharType="begin"/>
+          </w:r>
+          <w:r>
+            <w:rPr>
+              <w:rFonts w:eastAsia="SimSun"/>
+              <w:iCs/>
+              <w:sz w:val="20"/>
+              <w:szCs w:val="20"/>
+              <w:lang w:val="en-GB" w:eastAsia="en-US"/>
+            </w:rPr>
+            <w:instrText xml:space="preserve"> CITATION Ins25 \l 1043 </w:instrText>
+          </w:r>
+          <w:r>
+            <w:rPr>
+              <w:rFonts w:eastAsia="SimSun"/>
+              <w:iCs/>
+              <w:sz w:val="20"/>
+              <w:szCs w:val="20"/>
+              <w:lang w:val="en-US" w:eastAsia="en-US"/>
+            </w:rPr>
+            <w:fldChar w:fldCharType="separate"/>
+          </w:r>
+          <w:r>
+            <w:rPr>
+              <w:rFonts w:eastAsia="SimSun"/>
+              <w:noProof/>
+              <w:sz w:val="20"/>
+              <w:szCs w:val="20"/>
+              <w:lang w:val="en-GB" w:eastAsia="en-US"/>
+            </w:rPr>
+            <w:t>[8]</w:t>
+          </w:r>
+          <w:r>
+            <w:rPr>
+              <w:rFonts w:eastAsia="SimSun"/>
+              <w:iCs/>
+              <w:sz w:val="20"/>
+              <w:szCs w:val="20"/>
+              <w:lang w:val="en-US" w:eastAsia="en-US"/>
+            </w:rPr>
+            <w:fldChar w:fldCharType="end"/>
+          </w:r>
+        </w:sdtContent>
+      </w:sdt>
+      <w:r>
+        <w:rPr>
+          <w:rFonts w:eastAsia="SimSun"/>
+          <w:iCs/>
+          <w:sz w:val="20"/>
+          <w:szCs w:val="20"/>
+          <w:lang w:val="en-US" w:eastAsia="en-US"/>
+        </w:rPr>
+        <w:t xml:space="preserve">, a state-of-the-art framework widely adopted in both academic and applied biometric systems. </w:t>
+      </w:r>
+      <w:proofErr w:type="spellStart"/>
+      <w:r>
+        <w:rPr>
+          <w:rFonts w:eastAsia="SimSun"/>
+          <w:iCs/>
+          <w:sz w:val="20"/>
+          <w:szCs w:val="20"/>
+          <w:lang w:val="en-US" w:eastAsia="en-US"/>
+        </w:rPr>
+        <w:t>InsightFace</w:t>
+      </w:r>
+      <w:proofErr w:type="spellEnd"/>
+      <w:r>
+        <w:rPr>
+          <w:rFonts w:eastAsia="SimSun"/>
+          <w:iCs/>
+          <w:sz w:val="20"/>
+          <w:szCs w:val="20"/>
+          <w:lang w:val="en-US" w:eastAsia="en-US"/>
+        </w:rPr>
+        <w:t xml:space="preserve"> is chosen because of its proven robustness, industry relevance, and strong benchmark performance, making the findings transferable to real-world contexts such as supermarket self-checkouts. For age estimation, the study adopts DEX (Deep </w:t>
+      </w:r>
+      <w:proofErr w:type="spellStart"/>
+      <w:r>
+        <w:rPr>
+          <w:rFonts w:eastAsia="SimSun"/>
+          <w:iCs/>
+          <w:sz w:val="20"/>
+          <w:szCs w:val="20"/>
+          <w:lang w:val="en-US" w:eastAsia="en-US"/>
+        </w:rPr>
+        <w:t>EXpectation</w:t>
+      </w:r>
+      <w:proofErr w:type="spellEnd"/>
+      <w:r>
+        <w:rPr>
+          <w:rFonts w:eastAsia="SimSun"/>
+          <w:iCs/>
+          <w:sz w:val="20"/>
+          <w:szCs w:val="20"/>
+          <w:lang w:val="en-US" w:eastAsia="en-US"/>
+        </w:rPr>
+        <w:t xml:space="preserve"> of Apparent Age) </w:t>
+      </w:r>
+      <w:sdt>
+        <w:sdtPr>
+          <w:rPr>
+            <w:rFonts w:eastAsia="SimSun"/>
+            <w:iCs/>
+            <w:sz w:val="20"/>
+            <w:szCs w:val="20"/>
+            <w:lang w:val="en-US" w:eastAsia="en-US"/>
+          </w:rPr>
+          <w:id w:val="1384444482"/>
+          <w:citation/>
+        </w:sdtPr>
+        <w:sdtContent>
+          <w:r>
+            <w:rPr>
+              <w:rFonts w:eastAsia="SimSun"/>
+              <w:iCs/>
+              <w:sz w:val="20"/>
+              <w:szCs w:val="20"/>
+              <w:lang w:val="en-US" w:eastAsia="en-US"/>
+            </w:rPr>
+            <w:fldChar w:fldCharType="begin"/>
+          </w:r>
+          <w:r>
+            <w:rPr>
+              <w:rFonts w:eastAsia="SimSun"/>
+              <w:iCs/>
+              <w:sz w:val="20"/>
+              <w:szCs w:val="20"/>
+              <w:lang w:val="en-GB" w:eastAsia="en-US"/>
+            </w:rPr>
+            <w:instrText xml:space="preserve"> CITATION sir25 \l 1043 </w:instrText>
+          </w:r>
+          <w:r>
+            <w:rPr>
+              <w:rFonts w:eastAsia="SimSun"/>
+              <w:iCs/>
+              <w:sz w:val="20"/>
+              <w:szCs w:val="20"/>
+              <w:lang w:val="en-US" w:eastAsia="en-US"/>
+            </w:rPr>
+            <w:fldChar w:fldCharType="separate"/>
+          </w:r>
+          <w:r>
+            <w:rPr>
+              <w:rFonts w:eastAsia="SimSun"/>
+              <w:noProof/>
+              <w:sz w:val="20"/>
+              <w:szCs w:val="20"/>
+              <w:lang w:val="en-GB" w:eastAsia="en-US"/>
+            </w:rPr>
+            <w:t>[9]</w:t>
+          </w:r>
+          <w:r>
+            <w:rPr>
+              <w:rFonts w:eastAsia="SimSun"/>
+              <w:iCs/>
+              <w:sz w:val="20"/>
+              <w:szCs w:val="20"/>
+              <w:lang w:val="en-US" w:eastAsia="en-US"/>
+            </w:rPr>
+            <w:fldChar w:fldCharType="end"/>
+          </w:r>
+        </w:sdtContent>
+      </w:sdt>
+      <w:r>
+        <w:rPr>
+          <w:rFonts w:eastAsia="SimSun"/>
+          <w:iCs/>
+          <w:sz w:val="20"/>
+          <w:szCs w:val="20"/>
+          <w:lang w:val="en-US" w:eastAsia="en-US"/>
+        </w:rPr>
+        <w:t xml:space="preserve">, introduced by Rothe et al. and trained on large-scale datasets such as IMDB-WIKI and APPA-REAL. DEX </w:t>
+      </w:r>
+      <w:r>
+        <w:rPr>
+          <w:rFonts w:eastAsia="SimSun"/>
+          <w:iCs/>
+          <w:sz w:val="20"/>
+          <w:szCs w:val="20"/>
+          <w:lang w:val="en-US" w:eastAsia="en-US"/>
+        </w:rPr>
+        <w:t>it is a proven and</w:t>
+      </w:r>
+      <w:r>
+        <w:rPr>
+          <w:rFonts w:eastAsia="SimSun"/>
+          <w:iCs/>
+          <w:sz w:val="20"/>
+          <w:szCs w:val="20"/>
+          <w:lang w:val="en-US" w:eastAsia="en-US"/>
+        </w:rPr>
+        <w:t xml:space="preserve"> widely cited and reproduced age estimation model, offering strong comparability with prior research. Its ease of implementation, availability of pre-trained weights, and well-documented training datasets make it suitable for reproducible evaluation, despite its older VGG-16 backbone. This choice balances methodological rigor with practical feasibility.</w:t>
+      </w:r>
+    </w:p>
+    <w:p>
+      <w:pPr>
+        <w:pStyle w:val="Heading2"/>
+        <w:rPr>
+          <w:lang w:val="en-GB"/>
+        </w:rPr>
+      </w:pPr>
+      <w:r>
+        <w:rPr>
+          <w:lang w:val="en-GB"/>
+        </w:rPr>
+        <w:t>Data collection and Datasets</w:t>
+      </w:r>
+    </w:p>
+    <w:p>
+      <w:pPr>
+        <w:pStyle w:val="NormalWeb"/>
+        <w:jc w:val="both"/>
+        <w:rPr>
+          <w:rFonts w:eastAsia="SimSun"/>
+          <w:iCs/>
+          <w:sz w:val="20"/>
+          <w:szCs w:val="20"/>
+          <w:lang w:val="en-US" w:eastAsia="en-US"/>
+        </w:rPr>
+      </w:pPr>
+      <w:r>
+        <w:rPr>
+          <w:rFonts w:eastAsia="SimSun"/>
+          <w:iCs/>
+          <w:sz w:val="20"/>
+          <w:szCs w:val="20"/>
+          <w:lang w:val="en-US" w:eastAsia="en-US"/>
+        </w:rPr>
+        <w:t>The experimental analysis will draw from three complementary sources of data, reflecting the challenges of makeup-induced bias in both everyday and extreme conditions.</w:t>
+      </w:r>
+    </w:p>
+    <w:p>
+      <w:pPr>
+        <w:pStyle w:val="NormalWeb"/>
+        <w:jc w:val="both"/>
+        <w:rPr>
+          <w:rFonts w:eastAsia="SimSun"/>
+          <w:iCs/>
+          <w:sz w:val="20"/>
+          <w:szCs w:val="20"/>
+          <w:lang w:val="en-US" w:eastAsia="en-US"/>
+        </w:rPr>
+      </w:pPr>
+      <w:r>
+        <w:rPr>
+          <w:rFonts w:eastAsia="SimSun"/>
+          <w:iCs/>
+          <w:sz w:val="20"/>
+          <w:szCs w:val="20"/>
+          <w:lang w:val="en-US" w:eastAsia="en-US"/>
+        </w:rPr>
+        <w:t xml:space="preserve">The first is the </w:t>
+      </w:r>
+      <w:r>
+        <w:rPr>
+          <w:rFonts w:eastAsia="SimSun"/>
+          <w:iCs/>
+          <w:sz w:val="20"/>
+          <w:szCs w:val="20"/>
+          <w:lang w:val="en-US" w:eastAsia="en-US"/>
+        </w:rPr>
+        <w:t>Kaggle Makeup Detection Dataset</w:t>
+      </w:r>
+      <w:r>
+        <w:rPr>
+          <w:rFonts w:eastAsia="SimSun"/>
+          <w:iCs/>
+          <w:sz w:val="20"/>
+          <w:szCs w:val="20"/>
+          <w:lang w:val="en-US" w:eastAsia="en-US"/>
+        </w:rPr>
+        <w:t xml:space="preserve"> </w:t>
+      </w:r>
+      <w:sdt>
+        <w:sdtPr>
+          <w:rPr>
+            <w:rFonts w:eastAsia="SimSun"/>
+            <w:iCs/>
+            <w:sz w:val="20"/>
+            <w:szCs w:val="20"/>
+            <w:lang w:val="en-US" w:eastAsia="en-US"/>
+          </w:rPr>
+          <w:id w:val="-715349532"/>
           <w:citation/>
         </w:sdtPr>
         <w:sdtContent>
@@ -1412,7 +1718,7 @@
               <w:szCs w:val="20"/>
               <w:lang w:val="en-GB" w:eastAsia="en-US"/>
             </w:rPr>
-            <w:t>[8]</w:t>
+            <w:t>[10]</w:t>
           </w:r>
           <w:r>
             <w:rPr>
@@ -1434,7 +1740,27 @@
           <w:szCs w:val="20"/>
           <w:lang w:val="en-US" w:eastAsia="en-US"/>
         </w:rPr>
-        <w:t>, a small paired dataset containing real before-and-after makeup images. This dataset allows for direct comparison of the same individuals with and without cosmetics under everyday conditions.</w:t>
+        <w:t>, a small paired dataset containing approximately</w:t>
+      </w:r>
+      <w:r>
+        <w:rPr>
+          <w:rFonts w:eastAsia="SimSun"/>
+          <w:iCs/>
+          <w:sz w:val="20"/>
+          <w:szCs w:val="20"/>
+          <w:lang w:val="en-US" w:eastAsia="en-US"/>
+        </w:rPr>
+        <w:t xml:space="preserve"> </w:t>
+      </w:r>
+      <w:r>
+        <w:rPr>
+          <w:rFonts w:eastAsia="SimSun"/>
+          <w:iCs/>
+          <w:sz w:val="20"/>
+          <w:szCs w:val="20"/>
+          <w:lang w:val="en-US" w:eastAsia="en-US"/>
+        </w:rPr>
+        <w:t>25 individuals photographed before and after applying everyday makeup. Although limited in size, this dataset provides rare real-world paired examples that enable direct person-level comparisons under natural conditions.</w:t>
       </w:r>
     </w:p>
     <w:p>
@@ -1442,87 +1768,84 @@
         <w:pStyle w:val="NormalWeb"/>
         <w:jc w:val="both"/>
         <w:rPr>
-          <w:sz w:val="20"/>
-          <w:szCs w:val="20"/>
-          <w:lang w:val="en-US"/>
-        </w:rPr>
-      </w:pPr>
-      <w:r>
-        <w:rPr>
-          <w:sz w:val="20"/>
-          <w:szCs w:val="20"/>
-          <w:lang w:val="en-US"/>
+          <w:rFonts w:eastAsia="SimSun"/>
+          <w:iCs/>
+          <w:sz w:val="20"/>
+          <w:szCs w:val="20"/>
+          <w:lang w:val="en-US" w:eastAsia="en-US"/>
+        </w:rPr>
+      </w:pPr>
+      <w:r>
+        <w:rPr>
+          <w:rFonts w:eastAsia="SimSun"/>
+          <w:iCs/>
+          <w:sz w:val="20"/>
+          <w:szCs w:val="20"/>
+          <w:lang w:val="en-US" w:eastAsia="en-US"/>
         </w:rPr>
         <w:lastRenderedPageBreak/>
-        <w:t xml:space="preserve">The second is the FFHQ-Makeup Dataset from </w:t>
-      </w:r>
-      <w:proofErr w:type="spellStart"/>
-      <w:r>
-        <w:rPr>
-          <w:sz w:val="20"/>
-          <w:szCs w:val="20"/>
-          <w:lang w:val="en-US"/>
-        </w:rPr>
-        <w:t>HuggingFace</w:t>
-      </w:r>
-      <w:proofErr w:type="spellEnd"/>
-      <w:r>
-        <w:rPr>
-          <w:sz w:val="20"/>
-          <w:szCs w:val="20"/>
-          <w:lang w:val="en-US"/>
-        </w:rPr>
-        <w:t xml:space="preserve"> </w:t>
+        <w:t xml:space="preserve">The second is the FFHQ-Makeup Dataset </w:t>
       </w:r>
       <w:sdt>
         <w:sdtPr>
           <w:rPr>
+            <w:rFonts w:eastAsia="SimSun"/>
+            <w:iCs/>
             <w:sz w:val="20"/>
             <w:szCs w:val="20"/>
-            <w:lang w:val="en-US"/>
+            <w:lang w:val="en-US" w:eastAsia="en-US"/>
           </w:rPr>
-          <w:id w:val="-2072799456"/>
+          <w:id w:val="1166667897"/>
           <w:citation/>
         </w:sdtPr>
         <w:sdtContent>
           <w:r>
             <w:rPr>
+              <w:rFonts w:eastAsia="SimSun"/>
+              <w:iCs/>
               <w:sz w:val="20"/>
               <w:szCs w:val="20"/>
-              <w:lang w:val="en-US"/>
+              <w:lang w:val="en-US" w:eastAsia="en-US"/>
             </w:rPr>
             <w:fldChar w:fldCharType="begin"/>
           </w:r>
           <w:r>
             <w:rPr>
+              <w:rFonts w:eastAsia="SimSun"/>
+              <w:iCs/>
               <w:sz w:val="20"/>
               <w:szCs w:val="20"/>
-              <w:lang w:val="en-GB"/>
+              <w:lang w:val="en-GB" w:eastAsia="en-US"/>
             </w:rPr>
             <w:instrText xml:space="preserve"> CITATION Yan22 \l 1043 </w:instrText>
           </w:r>
           <w:r>
             <w:rPr>
+              <w:rFonts w:eastAsia="SimSun"/>
+              <w:iCs/>
               <w:sz w:val="20"/>
               <w:szCs w:val="20"/>
-              <w:lang w:val="en-US"/>
+              <w:lang w:val="en-US" w:eastAsia="en-US"/>
             </w:rPr>
             <w:fldChar w:fldCharType="separate"/>
           </w:r>
           <w:r>
             <w:rPr>
+              <w:rFonts w:eastAsia="SimSun"/>
               <w:noProof/>
               <w:sz w:val="20"/>
               <w:szCs w:val="20"/>
-              <w:lang w:val="en-GB"/>
+              <w:lang w:val="en-GB" w:eastAsia="en-US"/>
             </w:rPr>
-            <w:t>[9]</w:t>
+            <w:t>[11]</w:t>
           </w:r>
           <w:r>
             <w:rPr>
+              <w:rFonts w:eastAsia="SimSun"/>
+              <w:iCs/>
               <w:sz w:val="20"/>
               <w:szCs w:val="20"/>
-              <w:lang w:val="en-US"/>
+              <w:lang w:val="en-US" w:eastAsia="en-US"/>
             </w:rPr>
             <w:fldChar w:fldCharType="end"/>
           </w:r>
@@ -1530,11 +1853,33 @@
       </w:sdt>
       <w:r>
         <w:rPr>
-          <w:sz w:val="20"/>
-          <w:szCs w:val="20"/>
-          <w:lang w:val="en-US"/>
-        </w:rPr>
-        <w:t>, a large-scale dataset where synthetic makeup has been applied to high-quality real facial images from the Flickr-Faces-HQ (FFHQ) collection. This dataset enables controlled testing across a wide variety of styles while maintaining consistency in base images.</w:t>
+          <w:rFonts w:eastAsia="SimSun"/>
+          <w:iCs/>
+          <w:sz w:val="20"/>
+          <w:szCs w:val="20"/>
+          <w:lang w:val="en-US" w:eastAsia="en-US"/>
+        </w:rPr>
+        <w:t>, based on the Flickr-Faces-HQ collection. In this dataset, makeup is synthetically applied</w:t>
+      </w:r>
+      <w:r>
+        <w:rPr>
+          <w:rFonts w:eastAsia="SimSun"/>
+          <w:iCs/>
+          <w:sz w:val="20"/>
+          <w:szCs w:val="20"/>
+          <w:lang w:val="en-US" w:eastAsia="en-US"/>
+        </w:rPr>
+        <w:t xml:space="preserve"> using generative adversarial networks (GANs). Synthetic makeup in this context refers to algorithmically generated cosmetic effects digitally overlaid on real base faces. This process ensures that the only systematic difference between paired images is the presence of makeup, thereby allowing controlled large-scale testing across thousands of identities and styles. While synthetic, this dataset compensates for the scarcity of large real-world paired makeup data and provides a statistically robust basis for experimentation.</w:t>
+      </w:r>
+      <w:r>
+        <w:rPr>
+          <w:rFonts w:eastAsia="SimSun"/>
+          <w:iCs/>
+          <w:sz w:val="20"/>
+          <w:szCs w:val="20"/>
+          <w:lang w:val="en-US" w:eastAsia="en-US"/>
+        </w:rPr>
+        <w:t xml:space="preserve"> It is especially useful because it has makeup examples on groups that are harder to get examples of makeup of such as children and men.</w:t>
       </w:r>
     </w:p>
     <w:p>
@@ -1542,62 +1887,104 @@
         <w:pStyle w:val="NormalWeb"/>
         <w:jc w:val="both"/>
         <w:rPr>
-          <w:sz w:val="20"/>
-          <w:szCs w:val="20"/>
-          <w:lang w:val="en-GB"/>
-        </w:rPr>
-      </w:pPr>
-      <w:r>
-        <w:rPr>
-          <w:sz w:val="20"/>
-          <w:szCs w:val="20"/>
-          <w:lang w:val="en-US"/>
-        </w:rPr>
-        <w:t xml:space="preserve">Finally, additional curated data will be collected from publicly available and fair-use sources, specifically high-quality images of drag makeup and horror effects makeup from media such as </w:t>
-      </w:r>
-      <w:r>
-        <w:rPr>
+          <w:rFonts w:eastAsia="SimSun"/>
+          <w:iCs/>
+          <w:sz w:val="20"/>
+          <w:szCs w:val="20"/>
+          <w:lang w:val="en-US" w:eastAsia="en-US"/>
+        </w:rPr>
+      </w:pPr>
+      <w:r>
+        <w:rPr>
+          <w:rFonts w:eastAsia="SimSun"/>
+          <w:iCs/>
+          <w:sz w:val="20"/>
+          <w:szCs w:val="20"/>
+          <w:lang w:val="en-US" w:eastAsia="en-US"/>
+        </w:rPr>
+        <w:t xml:space="preserve">Finally, additional curated data will be collected from publicly available and fair-use sources, specifically before-and-after images of drag makeup and horror effects makeup from media such as </w:t>
+      </w:r>
+      <w:r>
+        <w:rPr>
+          <w:rFonts w:eastAsia="SimSun"/>
           <w:i/>
           <w:iCs/>
           <w:sz w:val="20"/>
           <w:szCs w:val="20"/>
-          <w:lang w:val="en-US"/>
+          <w:lang w:val="en-US" w:eastAsia="en-US"/>
         </w:rPr>
         <w:t>RuPaul’s Drag Race</w:t>
       </w:r>
       <w:r>
         <w:rPr>
-          <w:sz w:val="20"/>
-          <w:szCs w:val="20"/>
-          <w:lang w:val="en-US"/>
+          <w:rFonts w:eastAsia="SimSun"/>
+          <w:iCs/>
+          <w:sz w:val="20"/>
+          <w:szCs w:val="20"/>
+          <w:lang w:val="en-US" w:eastAsia="en-US"/>
         </w:rPr>
         <w:t xml:space="preserve"> and </w:t>
       </w:r>
       <w:r>
         <w:rPr>
+          <w:rFonts w:eastAsia="SimSun"/>
           <w:i/>
           <w:iCs/>
           <w:sz w:val="20"/>
           <w:szCs w:val="20"/>
-          <w:lang w:val="en-US"/>
+          <w:lang w:val="en-US" w:eastAsia="en-US"/>
         </w:rPr>
         <w:t>The Boulet Brothers’ Dragula</w:t>
       </w:r>
       <w:r>
         <w:rPr>
-          <w:sz w:val="20"/>
-          <w:szCs w:val="20"/>
-          <w:lang w:val="en-US"/>
-        </w:rPr>
-        <w:t>. These examples provide test cases of exaggerated or deliberately transformative makeup styles that may challenge model robustness</w:t>
-      </w:r>
-      <w:r>
-        <w:rPr>
-          <w:sz w:val="20"/>
-          <w:szCs w:val="20"/>
-          <w:lang w:val="en-GB"/>
-        </w:rPr>
-        <w:t>.</w:t>
+          <w:rFonts w:eastAsia="SimSun"/>
+          <w:iCs/>
+          <w:sz w:val="20"/>
+          <w:szCs w:val="20"/>
+          <w:lang w:val="en-US" w:eastAsia="en-US"/>
+        </w:rPr>
+        <w:t xml:space="preserve">. These examples represent </w:t>
+      </w:r>
+      <w:r>
+        <w:rPr>
+          <w:rFonts w:eastAsia="SimSun"/>
+          <w:iCs/>
+          <w:sz w:val="20"/>
+          <w:szCs w:val="20"/>
+          <w:lang w:val="en-US" w:eastAsia="en-US"/>
+        </w:rPr>
+        <w:t>extreme makeup styles</w:t>
+      </w:r>
+      <w:r>
+        <w:rPr>
+          <w:rFonts w:eastAsia="SimSun"/>
+          <w:iCs/>
+          <w:sz w:val="20"/>
+          <w:szCs w:val="20"/>
+          <w:lang w:val="en-US" w:eastAsia="en-US"/>
+        </w:rPr>
+        <w:t xml:space="preserve">, where facial features are deliberately resculpted, concealed, or exaggerated, such as eyebrow blocking, prosthetics, or contouring to alter perceived facial structure. Because no standardized dataset of such transformations exists, this set must be manually compiled. </w:t>
+      </w:r>
+      <w:r>
+        <w:rPr>
+          <w:rFonts w:eastAsia="SimSun"/>
+          <w:iCs/>
+          <w:sz w:val="20"/>
+          <w:szCs w:val="20"/>
+          <w:lang w:val="en-US" w:eastAsia="en-US"/>
+        </w:rPr>
+        <w:t xml:space="preserve">Because the data is part of the free domain and matching the high quality images with ages </w:t>
+      </w:r>
+      <w:r>
+        <w:rPr>
+          <w:rFonts w:eastAsia="SimSun"/>
+          <w:iCs/>
+          <w:sz w:val="20"/>
+          <w:szCs w:val="20"/>
+          <w:lang w:val="en-US" w:eastAsia="en-US"/>
+        </w:rPr>
+        <w:t>it provides unique insight into whether models remain reliable under adversarial or transformative conditions.</w:t>
       </w:r>
     </w:p>
     <w:p>
@@ -1605,18 +1992,42 @@
         <w:pStyle w:val="NormalWeb"/>
         <w:jc w:val="both"/>
         <w:rPr>
-          <w:sz w:val="20"/>
-          <w:szCs w:val="20"/>
-          <w:lang w:val="en-GB"/>
-        </w:rPr>
-      </w:pPr>
-      <w:r>
-        <w:rPr>
-          <w:sz w:val="20"/>
-          <w:szCs w:val="20"/>
-          <w:lang w:val="en-US"/>
-        </w:rPr>
-        <w:t>All datasets will be pre-processed through normalization and resizing to match model input requirements, and care will be taken to balance the datasets between makeup and non-makeup conditions for fair evaluation.</w:t>
+          <w:rFonts w:eastAsia="SimSun"/>
+          <w:iCs/>
+          <w:sz w:val="20"/>
+          <w:szCs w:val="20"/>
+          <w:lang w:val="en-US" w:eastAsia="en-US"/>
+        </w:rPr>
+      </w:pPr>
+      <w:r>
+        <w:rPr>
+          <w:rFonts w:eastAsia="SimSun"/>
+          <w:iCs/>
+          <w:sz w:val="20"/>
+          <w:szCs w:val="20"/>
+          <w:lang w:val="en-US" w:eastAsia="en-US"/>
+        </w:rPr>
+        <w:t xml:space="preserve">All datasets will be pre-processed through normalization and resizing to meet model input requirements. Where applicable, care will be taken to balance conditions between makeup and non-makeup samples for fair evaluation. </w:t>
+      </w:r>
+      <w:r>
+        <w:rPr>
+          <w:rFonts w:eastAsia="SimSun"/>
+          <w:iCs/>
+          <w:sz w:val="20"/>
+          <w:szCs w:val="20"/>
+          <w:lang w:val="en-US" w:eastAsia="en-US"/>
+        </w:rPr>
+        <w:t xml:space="preserve">The data sets do not inherently have the labels for </w:t>
+      </w:r>
+      <w:r>
+        <w:rPr>
+          <w:rFonts w:eastAsia="SimSun"/>
+          <w:iCs/>
+          <w:sz w:val="20"/>
+          <w:szCs w:val="20"/>
+          <w:lang w:val="en-US" w:eastAsia="en-US"/>
+        </w:rPr>
+        <w:t>things such as race and gender which could provide an problem in insuring balance.</w:t>
       </w:r>
     </w:p>
     <w:p>
@@ -1636,6 +2047,7 @@
     <w:p>
       <w:pPr>
         <w:pStyle w:val="Keywords"/>
+        <w:ind w:firstLine="0"/>
         <w:rPr>
           <w:b w:val="0"/>
           <w:bCs w:val="0"/>
@@ -1652,7 +2064,43 @@
           <w:sz w:val="20"/>
           <w:szCs w:val="20"/>
         </w:rPr>
-        <w:t xml:space="preserve">The methodology consists of three phases. First, an extensive literature review will be conducted on the effects of makeup in face recognition and age estimation. Prior studies, such as Chen et al. on the impact of facial cosmetics on automatic gender and age estimation algorithms </w:t>
+        <w:t>The methodology consists of three phases.</w:t>
+      </w:r>
+    </w:p>
+    <w:p>
+      <w:pPr>
+        <w:pStyle w:val="Keywords"/>
+        <w:ind w:firstLine="0"/>
+        <w:rPr>
+          <w:b w:val="0"/>
+          <w:bCs w:val="0"/>
+          <w:i w:val="0"/>
+          <w:iCs/>
+          <w:sz w:val="20"/>
+          <w:szCs w:val="20"/>
+        </w:rPr>
+      </w:pPr>
+      <w:r>
+        <w:rPr>
+          <w:b w:val="0"/>
+          <w:bCs w:val="0"/>
+          <w:i w:val="0"/>
+          <w:iCs/>
+          <w:sz w:val="20"/>
+          <w:szCs w:val="20"/>
+        </w:rPr>
+        <w:t xml:space="preserve">First, a literature review will establish the theoretical foundation by analyzing prior studies on cosmetics and bias in computer vision. Works such as Chen et al. on the impact </w:t>
+      </w:r>
+      <w:r>
+        <w:rPr>
+          <w:b w:val="0"/>
+          <w:bCs w:val="0"/>
+          <w:i w:val="0"/>
+          <w:iCs/>
+          <w:sz w:val="20"/>
+          <w:szCs w:val="20"/>
+        </w:rPr>
+        <w:t xml:space="preserve">of facial cosmetics on automated age and gender estimation </w:t>
       </w:r>
       <w:sdt>
         <w:sdtPr>
@@ -1660,10 +2108,11 @@
             <w:b w:val="0"/>
             <w:bCs w:val="0"/>
             <w:i w:val="0"/>
+            <w:iCs/>
             <w:sz w:val="20"/>
             <w:szCs w:val="20"/>
           </w:rPr>
-          <w:id w:val="646408742"/>
+          <w:id w:val="-1831822812"/>
           <w:citation/>
         </w:sdtPr>
         <w:sdtContent>
@@ -1672,6 +2121,7 @@
               <w:b w:val="0"/>
               <w:bCs w:val="0"/>
               <w:i w:val="0"/>
+              <w:iCs/>
               <w:sz w:val="20"/>
               <w:szCs w:val="20"/>
             </w:rPr>
@@ -1682,8 +2132,7 @@
               <w:b w:val="0"/>
               <w:bCs w:val="0"/>
               <w:i w:val="0"/>
-              <w:sz w:val="20"/>
-              <w:szCs w:val="20"/>
+              <w:iCs/>
               <w:lang w:val="en-GB"/>
             </w:rPr>
             <w:instrText xml:space="preserve"> CITATION Che14 \l 1043 </w:instrText>
@@ -1693,6 +2142,121 @@
               <w:b w:val="0"/>
               <w:bCs w:val="0"/>
               <w:i w:val="0"/>
+              <w:iCs/>
+              <w:sz w:val="20"/>
+              <w:szCs w:val="20"/>
+            </w:rPr>
+            <w:fldChar w:fldCharType="separate"/>
+          </w:r>
+          <w:r>
+            <w:rPr>
+              <w:noProof/>
+              <w:lang w:val="en-GB"/>
+            </w:rPr>
+            <w:t>[5]</w:t>
+          </w:r>
+          <w:r>
+            <w:rPr>
+              <w:b w:val="0"/>
+              <w:bCs w:val="0"/>
+              <w:i w:val="0"/>
+              <w:iCs/>
+              <w:sz w:val="20"/>
+              <w:szCs w:val="20"/>
+            </w:rPr>
+            <w:fldChar w:fldCharType="end"/>
+          </w:r>
+        </w:sdtContent>
+      </w:sdt>
+      <w:r>
+        <w:rPr>
+          <w:b w:val="0"/>
+          <w:bCs w:val="0"/>
+          <w:i w:val="0"/>
+          <w:iCs/>
+          <w:sz w:val="20"/>
+          <w:szCs w:val="20"/>
+        </w:rPr>
+        <w:t xml:space="preserve"> </w:t>
+      </w:r>
+      <w:r>
+        <w:rPr>
+          <w:b w:val="0"/>
+          <w:bCs w:val="0"/>
+          <w:i w:val="0"/>
+          <w:iCs/>
+          <w:sz w:val="20"/>
+          <w:szCs w:val="20"/>
+        </w:rPr>
+        <w:t xml:space="preserve">and </w:t>
+      </w:r>
+      <w:proofErr w:type="spellStart"/>
+      <w:r>
+        <w:rPr>
+          <w:b w:val="0"/>
+          <w:bCs w:val="0"/>
+          <w:i w:val="0"/>
+          <w:iCs/>
+          <w:sz w:val="20"/>
+          <w:szCs w:val="20"/>
+        </w:rPr>
+        <w:t>Clapes</w:t>
+      </w:r>
+      <w:proofErr w:type="spellEnd"/>
+      <w:r>
+        <w:rPr>
+          <w:b w:val="0"/>
+          <w:bCs w:val="0"/>
+          <w:i w:val="0"/>
+          <w:iCs/>
+          <w:sz w:val="20"/>
+          <w:szCs w:val="20"/>
+        </w:rPr>
+        <w:t xml:space="preserve"> et al. on demographic bias in apparent age estimation </w:t>
+      </w:r>
+      <w:sdt>
+        <w:sdtPr>
+          <w:rPr>
+            <w:b w:val="0"/>
+            <w:bCs w:val="0"/>
+            <w:i w:val="0"/>
+            <w:iCs/>
+            <w:sz w:val="20"/>
+            <w:szCs w:val="20"/>
+          </w:rPr>
+          <w:id w:val="-2105873952"/>
+          <w:citation/>
+        </w:sdtPr>
+        <w:sdtContent>
+          <w:r>
+            <w:rPr>
+              <w:b w:val="0"/>
+              <w:bCs w:val="0"/>
+              <w:i w:val="0"/>
+              <w:iCs/>
+              <w:sz w:val="20"/>
+              <w:szCs w:val="20"/>
+            </w:rPr>
+            <w:fldChar w:fldCharType="begin"/>
+          </w:r>
+          <w:r>
+            <w:rPr>
+              <w:b w:val="0"/>
+              <w:bCs w:val="0"/>
+              <w:i w:val="0"/>
+              <w:iCs/>
+              <w:sz w:val="20"/>
+              <w:szCs w:val="20"/>
+              <w:lang w:val="en-GB"/>
+            </w:rPr>
+            <w:instrText xml:space="preserve"> CITATION Alb18 \l 1043 </w:instrText>
+          </w:r>
+          <w:r>
+            <w:rPr>
+              <w:b w:val="0"/>
+              <w:bCs w:val="0"/>
+              <w:i w:val="0"/>
+              <w:iCs/>
               <w:sz w:val="20"/>
               <w:szCs w:val="20"/>
             </w:rPr>
@@ -1705,13 +2269,14 @@
               <w:szCs w:val="20"/>
               <w:lang w:val="en-GB"/>
             </w:rPr>
-            <w:t>[5]</w:t>
+            <w:t>[12]</w:t>
           </w:r>
           <w:r>
             <w:rPr>
               <w:b w:val="0"/>
               <w:bCs w:val="0"/>
               <w:i w:val="0"/>
+              <w:iCs/>
               <w:sz w:val="20"/>
               <w:szCs w:val="20"/>
             </w:rPr>
@@ -1724,113 +2289,49 @@
           <w:b w:val="0"/>
           <w:bCs w:val="0"/>
           <w:i w:val="0"/>
-          <w:sz w:val="20"/>
-          <w:szCs w:val="20"/>
-        </w:rPr>
-        <w:t xml:space="preserve">, and </w:t>
-      </w:r>
-      <w:proofErr w:type="spellStart"/>
+          <w:iCs/>
+          <w:sz w:val="20"/>
+          <w:szCs w:val="20"/>
+        </w:rPr>
+        <w:t xml:space="preserve"> </w:t>
+      </w:r>
       <w:r>
         <w:rPr>
           <w:b w:val="0"/>
           <w:bCs w:val="0"/>
           <w:i w:val="0"/>
-          <w:sz w:val="20"/>
-          <w:szCs w:val="20"/>
-        </w:rPr>
-        <w:t>Clapes</w:t>
-      </w:r>
-      <w:proofErr w:type="spellEnd"/>
+          <w:iCs/>
+          <w:sz w:val="20"/>
+          <w:szCs w:val="20"/>
+        </w:rPr>
+        <w:t>provide</w:t>
+      </w:r>
       <w:r>
         <w:rPr>
           <w:b w:val="0"/>
           <w:bCs w:val="0"/>
           <w:i w:val="0"/>
-          <w:sz w:val="20"/>
-          <w:szCs w:val="20"/>
-        </w:rPr>
-        <w:t xml:space="preserve"> et al. on demographic and cosmetic bias in real age estimation </w:t>
-      </w:r>
-      <w:sdt>
-        <w:sdtPr>
-          <w:rPr>
-            <w:b w:val="0"/>
-            <w:bCs w:val="0"/>
-            <w:i w:val="0"/>
-            <w:sz w:val="20"/>
-            <w:szCs w:val="20"/>
-          </w:rPr>
-          <w:id w:val="-156852644"/>
-          <w:citation/>
-        </w:sdtPr>
-        <w:sdtContent>
-          <w:r>
-            <w:rPr>
-              <w:b w:val="0"/>
-              <w:bCs w:val="0"/>
-              <w:i w:val="0"/>
-              <w:sz w:val="20"/>
-              <w:szCs w:val="20"/>
-            </w:rPr>
-            <w:fldChar w:fldCharType="begin"/>
-          </w:r>
-          <w:r>
-            <w:rPr>
-              <w:b w:val="0"/>
-              <w:bCs w:val="0"/>
-              <w:i w:val="0"/>
-              <w:sz w:val="20"/>
-              <w:szCs w:val="20"/>
-              <w:lang w:val="en-GB"/>
-            </w:rPr>
-            <w:instrText xml:space="preserve"> CITATION Gav25 \l 1043 </w:instrText>
-          </w:r>
-          <w:r>
-            <w:rPr>
-              <w:b w:val="0"/>
-              <w:bCs w:val="0"/>
-              <w:i w:val="0"/>
-              <w:sz w:val="20"/>
-              <w:szCs w:val="20"/>
-            </w:rPr>
-            <w:fldChar w:fldCharType="separate"/>
-          </w:r>
-          <w:r>
-            <w:rPr>
-              <w:noProof/>
-              <w:sz w:val="20"/>
-              <w:szCs w:val="20"/>
-              <w:lang w:val="en-GB"/>
-            </w:rPr>
-            <w:t>[7]</w:t>
-          </w:r>
-          <w:r>
-            <w:rPr>
-              <w:b w:val="0"/>
-              <w:bCs w:val="0"/>
-              <w:i w:val="0"/>
-              <w:sz w:val="20"/>
-              <w:szCs w:val="20"/>
-            </w:rPr>
-            <w:fldChar w:fldCharType="end"/>
-          </w:r>
-        </w:sdtContent>
-      </w:sdt>
-      <w:r>
+          <w:iCs/>
+          <w:sz w:val="20"/>
+          <w:szCs w:val="20"/>
+        </w:rPr>
+        <w:t xml:space="preserve"> essential background.</w:t>
+      </w:r>
+    </w:p>
+    <w:p>
+      <w:pPr>
+        <w:pStyle w:val="Keywords"/>
+        <w:ind w:firstLine="0"/>
         <w:rPr>
           <w:b w:val="0"/>
           <w:bCs w:val="0"/>
           <w:i w:val="0"/>
-          <w:sz w:val="20"/>
-          <w:szCs w:val="20"/>
-        </w:rPr>
-        <w:t>, will provide a theoretical foundation for understanding how makeup influences both human and algorithmic perception of age.</w:t>
-      </w:r>
-    </w:p>
-    <w:p>
-      <w:pPr>
-        <w:pStyle w:val="Keywords"/>
-        <w:ind w:firstLine="0"/>
+          <w:iCs/>
+          <w:sz w:val="20"/>
+          <w:szCs w:val="20"/>
+        </w:rPr>
+      </w:pPr>
+      <w:r>
         <w:rPr>
           <w:b w:val="0"/>
           <w:bCs w:val="0"/>
@@ -1839,7 +2340,9 @@
           <w:sz w:val="20"/>
           <w:szCs w:val="20"/>
         </w:rPr>
-      </w:pPr>
+        <w:t xml:space="preserve">Second, experimental testing will evaluate both recognition and age estimation models. For recognition, </w:t>
+      </w:r>
+      <w:proofErr w:type="spellStart"/>
       <w:r>
         <w:rPr>
           <w:b w:val="0"/>
@@ -1849,9 +2352,9 @@
           <w:sz w:val="20"/>
           <w:szCs w:val="20"/>
         </w:rPr>
-        <w:t xml:space="preserve">Second, a convolutional neural network will be implemented and trained on an open-source dataset designed for age estimation, such as </w:t>
-      </w:r>
-      <w:proofErr w:type="spellStart"/>
+        <w:t>InsightFace</w:t>
+      </w:r>
+      <w:proofErr w:type="spellEnd"/>
       <w:r>
         <w:rPr>
           <w:b w:val="0"/>
@@ -1861,9 +2364,8 @@
           <w:sz w:val="20"/>
           <w:szCs w:val="20"/>
         </w:rPr>
-        <w:t>UTKFace</w:t>
-      </w:r>
-      <w:proofErr w:type="spellEnd"/>
+        <w:t xml:space="preserve"> will be applied to paired before-and-after makeup images to measure whether recognition certainty (confidence scores) decreases under cosmetic conditions. For age estimation, DEX will be used to predict apparent ages across the datasets. Performance will be evaluated using Mean Absolute Error (MAE). In cases where ground-truth </w:t>
+      </w:r>
       <w:r>
         <w:rPr>
           <w:b w:val="0"/>
@@ -1873,13 +2375,9 @@
           <w:sz w:val="20"/>
           <w:szCs w:val="20"/>
         </w:rPr>
-        <w:t>. After pretraining on this large dataset, the model will be tested on images with paired conditions (before and after makeup). Performance will be evaluated using standard metrics, including Mean Absolute Error (MAE) to capture prediction accuracy, as well as threshold-based accuracy around critical legal boundaries, particularly at 18 and 25 years.</w:t>
-      </w:r>
-    </w:p>
-    <w:p>
-      <w:pPr>
-        <w:pStyle w:val="Keywords"/>
-        <w:ind w:firstLine="0"/>
+        <w:t>ages could be available such as with the drag makeup data</w:t>
+      </w:r>
+      <w:r>
         <w:rPr>
           <w:b w:val="0"/>
           <w:bCs w:val="0"/>
@@ -1888,7 +2386,8 @@
           <w:sz w:val="20"/>
           <w:szCs w:val="20"/>
         </w:rPr>
-      </w:pPr>
+        <w:t xml:space="preserve"> or subsets of Kaggle Makeup Detection, MAE will be calculated against true labels. In cases without age labels, such as FFHQ-Makeup and curated drag/horror sets, the disparity between paired before-and-after predictions will </w:t>
+      </w:r>
       <w:r>
         <w:rPr>
           <w:b w:val="0"/>
@@ -1898,7 +2397,7 @@
           <w:sz w:val="20"/>
           <w:szCs w:val="20"/>
         </w:rPr>
-        <w:t>Third, supplementary tests will be conducted on curated extreme makeup examples, including drag and theatrical aging effects. These analyses will explore whether such applications significantly distort model predictions and whether they could act as adversarial inputs capable of bypassing automated age verification systems.</w:t>
+        <w:t>be measured as a proxy for error. Both macro-averaging (per-person averaging before aggregation) and micro-averaging (per-image averaging) will be reported, with emphasis on macro-averaging to ensure fairness at the individual level.</w:t>
       </w:r>
     </w:p>
     <w:p>
@@ -1923,7 +2422,45 @@
           <w:sz w:val="20"/>
           <w:szCs w:val="20"/>
         </w:rPr>
-        <w:t>By comparing baseline performance on natural faces with results under everyday, synthetic, and extreme makeup conditions, the study will generate both quantitative results (error rates and prediction deviations) and qualitative insights (potential vulnerabilities and fairness concerns). The findings will be interpreted in relation to the ethical and legal challenges of deploying AI-based age verification in supermarkets, where both underestimation and overestimation of age can have serious consequences.</w:t>
+        <w:t>Third, supplementary tests will be conducted on curated extreme makeup examples. These analyses will explore whether such applications significantly distort recognition certainty and age predictions, and whether they can be interpreted as adversarial conditions capable of bypassing automated age verification systems</w:t>
+      </w:r>
+      <w:r>
+        <w:rPr>
+          <w:b w:val="0"/>
+          <w:bCs w:val="0"/>
+          <w:i w:val="0"/>
+          <w:iCs/>
+          <w:sz w:val="20"/>
+          <w:szCs w:val="20"/>
+        </w:rPr>
+        <w:t>.</w:t>
+      </w:r>
+    </w:p>
+    <w:p>
+      <w:pPr>
+        <w:pStyle w:val="Keywords"/>
+        <w:ind w:firstLine="0"/>
+        <w:rPr>
+          <w:b w:val="0"/>
+          <w:bCs w:val="0"/>
+          <w:i w:val="0"/>
+          <w:iCs/>
+          <w:sz w:val="20"/>
+          <w:szCs w:val="20"/>
+          <w:lang w:val="en-GB"/>
+        </w:rPr>
+      </w:pPr>
+      <w:r>
+        <w:rPr>
+          <w:b w:val="0"/>
+          <w:bCs w:val="0"/>
+          <w:i w:val="0"/>
+          <w:iCs/>
+          <w:sz w:val="20"/>
+          <w:szCs w:val="20"/>
+          <w:lang w:val="en-GB"/>
+        </w:rPr>
+        <w:t>By comparing baseline performance on natural faces with results under everyday, synthetic, and extreme makeup conditions, the study will generate both quantitative findings (error rates, recognition confidence, prediction disparities) and qualitative insights (potential vulnerabilities, fairness concerns). The results will be interpreted in relation to the ethical and legal challenges of deploying AI-based age verification in supermarkets, where both underestimation and overestimation of age can have serious compliance consequences.</w:t>
       </w:r>
     </w:p>
     <w:p>
@@ -3201,6 +3738,7 @@
         <w:rPr>
           <w:lang w:val="en-GB"/>
         </w:rPr>
+        <w:lastRenderedPageBreak/>
         <w:t>Conclusi</w:t>
       </w:r>
       <w:r>
@@ -3219,40 +3757,30 @@
     <w:p>
       <w:pPr>
         <w:pStyle w:val="BodyText"/>
-        <w:ind w:firstLine="0"/>
+        <w:rPr>
+          <w:lang w:val="en-GB"/>
+        </w:rPr>
+      </w:pPr>
+      <w:r>
         <w:rPr>
           <w:lang w:val="en-US"/>
         </w:rPr>
-      </w:pPr>
+        <w:t xml:space="preserve">This study hypothesizes that everyday makeup will cause modest deviations in automated age estimation, typically shifting predictions by a few years, while having limited impact on recognition certainty. In contrast, extreme styles such as drag and theatrical horror makeup are expected to produce substantial prediction disparities and reductions in recognition confidence, as these applications deliberately resculpt or conceal key facial features. While </w:t>
+      </w:r>
+      <w:proofErr w:type="spellStart"/>
       <w:r>
         <w:rPr>
           <w:lang w:val="en-US"/>
         </w:rPr>
-        <w:t>This study hypothesizes that everyday makeup will cause modest deviations in age estimation, typically amounting to a few years, without preventing successful facial identification. In contrast, more extreme cosmetic styles—such as drag makeup, theatrical aging effects, and horror-inspired applications—are expected to produce much larger shifts in age predictions, in some cases deliberately or unintentionally misleading automated systems. While facial recognition is anticipated to remain effective under most cosmetic conditions, heavily transformative makeup that alters or conceals fundamental facial features may introduce uncertainty or misclassification in age estimation models.</w:t>
-      </w:r>
-    </w:p>
-    <w:p>
-      <w:pPr>
-        <w:pStyle w:val="BodyText"/>
-        <w:ind w:firstLine="0"/>
-        <w:rPr>
-          <w:lang w:val="en-GB"/>
-        </w:rPr>
-      </w:pPr>
+        <w:t>InsightFace</w:t>
+      </w:r>
+      <w:proofErr w:type="spellEnd"/>
       <w:r>
         <w:rPr>
           <w:lang w:val="en-US"/>
         </w:rPr>
-        <w:t>Given these limitations, the study further assumes that the integration of a complementary makeup detection model could improve system reliability. Such a model could serve as a safeguard by triggering a manual check whenever high deviations or extreme cosmetic applications are detected, thereby reducing the risk of compliance failures in supermarket self-checkouts.</w:t>
-      </w:r>
-    </w:p>
-    <w:p>
-      <w:pPr>
-        <w:pStyle w:val="BodyText"/>
-        <w:rPr>
-          <w:lang w:val="en-GB"/>
-        </w:rPr>
-      </w:pPr>
+        <w:t xml:space="preserve"> is anticipated to maintain reliable identification under most everyday cosmetic conditions, heavily transformative makeup may introduce uncertainty and misclassification in both recognition and age estimation. By testing across real, synthetic, and curated datasets, the study further assumes that systematic disparities will emerge between before-and-after conditions, even in the absence of ground-truth ages. These findings will provide insight into whether makeup poses a practical vulnerability for supermarket compliance. In the longer term, the study suggests that integrating a complementary makeup detection mechanism could serve as a safeguard by triggering manual checks under conditions of high deviation, thereby improving fairness and reducing compliance risks in self-checkout systems.</w:t>
+      </w:r>
     </w:p>
     <w:sdt>
       <w:sdtPr>
@@ -3311,17 +3839,17 @@
                 <w:tblLook w:val="04A0" w:firstRow="1" w:lastRow="0" w:firstColumn="1" w:lastColumn="0" w:noHBand="0" w:noVBand="1"/>
               </w:tblPr>
               <w:tblGrid>
-                <w:gridCol w:w="851"/>
-                <w:gridCol w:w="9269"/>
+                <w:gridCol w:w="426"/>
+                <w:gridCol w:w="4274"/>
               </w:tblGrid>
               <w:tr>
                 <w:trPr>
-                  <w:divId w:val="847913993"/>
+                  <w:divId w:val="1994063978"/>
                   <w:tblCellSpacing w:w="15" w:type="dxa"/>
                 </w:trPr>
                 <w:tc>
                   <w:tcPr>
-                    <w:tcW w:w="398" w:type="pct"/>
+                    <w:tcW w:w="405" w:type="pct"/>
                     <w:hideMark/>
                   </w:tcPr>
                   <w:p>
@@ -3343,7 +3871,7 @@
                 </w:tc>
                 <w:tc>
                   <w:tcPr>
-                    <w:tcW w:w="4557" w:type="pct"/>
+                    <w:tcW w:w="4499" w:type="pct"/>
                     <w:hideMark/>
                   </w:tcPr>
                   <w:p>
@@ -3371,12 +3899,12 @@
               </w:tr>
               <w:tr>
                 <w:trPr>
-                  <w:divId w:val="847913993"/>
+                  <w:divId w:val="1994063978"/>
                   <w:tblCellSpacing w:w="15" w:type="dxa"/>
                 </w:trPr>
                 <w:tc>
                   <w:tcPr>
-                    <w:tcW w:w="398" w:type="pct"/>
+                    <w:tcW w:w="405" w:type="pct"/>
                     <w:hideMark/>
                   </w:tcPr>
                   <w:p>
@@ -3396,7 +3924,7 @@
                 </w:tc>
                 <w:tc>
                   <w:tcPr>
-                    <w:tcW w:w="4557" w:type="pct"/>
+                    <w:tcW w:w="4499" w:type="pct"/>
                     <w:hideMark/>
                   </w:tcPr>
                   <w:p>
@@ -3424,12 +3952,12 @@
               </w:tr>
               <w:tr>
                 <w:trPr>
-                  <w:divId w:val="847913993"/>
+                  <w:divId w:val="1994063978"/>
                   <w:tblCellSpacing w:w="15" w:type="dxa"/>
                 </w:trPr>
                 <w:tc>
                   <w:tcPr>
-                    <w:tcW w:w="398" w:type="pct"/>
+                    <w:tcW w:w="405" w:type="pct"/>
                     <w:hideMark/>
                   </w:tcPr>
                   <w:p>
@@ -3449,7 +3977,7 @@
                 </w:tc>
                 <w:tc>
                   <w:tcPr>
-                    <w:tcW w:w="4557" w:type="pct"/>
+                    <w:tcW w:w="4499" w:type="pct"/>
                     <w:hideMark/>
                   </w:tcPr>
                   <w:p>
@@ -3472,12 +4000,12 @@
               </w:tr>
               <w:tr>
                 <w:trPr>
-                  <w:divId w:val="847913993"/>
+                  <w:divId w:val="1994063978"/>
                   <w:tblCellSpacing w:w="15" w:type="dxa"/>
                 </w:trPr>
                 <w:tc>
                   <w:tcPr>
-                    <w:tcW w:w="398" w:type="pct"/>
+                    <w:tcW w:w="405" w:type="pct"/>
                     <w:hideMark/>
                   </w:tcPr>
                   <w:p>
@@ -3497,7 +4025,7 @@
                 </w:tc>
                 <w:tc>
                   <w:tcPr>
-                    <w:tcW w:w="4557" w:type="pct"/>
+                    <w:tcW w:w="4499" w:type="pct"/>
                     <w:hideMark/>
                   </w:tcPr>
                   <w:p>
@@ -3520,12 +4048,12 @@
               </w:tr>
               <w:tr>
                 <w:trPr>
-                  <w:divId w:val="847913993"/>
+                  <w:divId w:val="1994063978"/>
                   <w:tblCellSpacing w:w="15" w:type="dxa"/>
                 </w:trPr>
                 <w:tc>
                   <w:tcPr>
-                    <w:tcW w:w="398" w:type="pct"/>
+                    <w:tcW w:w="405" w:type="pct"/>
                     <w:hideMark/>
                   </w:tcPr>
                   <w:p>
@@ -3545,7 +4073,7 @@
                 </w:tc>
                 <w:tc>
                   <w:tcPr>
-                    <w:tcW w:w="4557" w:type="pct"/>
+                    <w:tcW w:w="4499" w:type="pct"/>
                     <w:hideMark/>
                   </w:tcPr>
                   <w:p>
@@ -3580,12 +4108,12 @@
               </w:tr>
               <w:tr>
                 <w:trPr>
-                  <w:divId w:val="847913993"/>
+                  <w:divId w:val="1994063978"/>
                   <w:tblCellSpacing w:w="15" w:type="dxa"/>
                 </w:trPr>
                 <w:tc>
                   <w:tcPr>
-                    <w:tcW w:w="398" w:type="pct"/>
+                    <w:tcW w:w="405" w:type="pct"/>
                     <w:hideMark/>
                   </w:tcPr>
                   <w:p>
@@ -3605,7 +4133,7 @@
                 </w:tc>
                 <w:tc>
                   <w:tcPr>
-                    <w:tcW w:w="4557" w:type="pct"/>
+                    <w:tcW w:w="4499" w:type="pct"/>
                     <w:hideMark/>
                   </w:tcPr>
                   <w:p>
@@ -3626,12 +4154,12 @@
               </w:tr>
               <w:tr>
                 <w:trPr>
-                  <w:divId w:val="847913993"/>
+                  <w:divId w:val="1994063978"/>
                   <w:tblCellSpacing w:w="15" w:type="dxa"/>
                 </w:trPr>
                 <w:tc>
                   <w:tcPr>
-                    <w:tcW w:w="398" w:type="pct"/>
+                    <w:tcW w:w="405" w:type="pct"/>
                     <w:hideMark/>
                   </w:tcPr>
                   <w:p>
@@ -3651,7 +4179,7 @@
                 </w:tc>
                 <w:tc>
                   <w:tcPr>
-                    <w:tcW w:w="4557" w:type="pct"/>
+                    <w:tcW w:w="4499" w:type="pct"/>
                     <w:hideMark/>
                   </w:tcPr>
                   <w:p>
@@ -3672,12 +4200,12 @@
               </w:tr>
               <w:tr>
                 <w:trPr>
-                  <w:divId w:val="847913993"/>
+                  <w:divId w:val="1994063978"/>
                   <w:tblCellSpacing w:w="15" w:type="dxa"/>
                 </w:trPr>
                 <w:tc>
                   <w:tcPr>
-                    <w:tcW w:w="398" w:type="pct"/>
+                    <w:tcW w:w="405" w:type="pct"/>
                     <w:hideMark/>
                   </w:tcPr>
                   <w:p>
@@ -3697,7 +4225,99 @@
                 </w:tc>
                 <w:tc>
                   <w:tcPr>
-                    <w:tcW w:w="4557" w:type="pct"/>
+                    <w:tcW w:w="4499" w:type="pct"/>
+                    <w:hideMark/>
+                  </w:tcPr>
+                  <w:p>
+                    <w:pPr>
+                      <w:pStyle w:val="Bibliography"/>
+                      <w:rPr>
+                        <w:noProof/>
+                      </w:rPr>
+                    </w:pPr>
+                    <w:r>
+                      <w:rPr>
+                        <w:noProof/>
+                      </w:rPr>
+                      <w:t>InsightFace, "InsightFace: An open source 2D &amp; 3D deep face analysis library," [Online]. Available: https://insightface.ai/. [Accessed 19 9 2025].</w:t>
+                    </w:r>
+                  </w:p>
+                </w:tc>
+              </w:tr>
+              <w:tr>
+                <w:trPr>
+                  <w:divId w:val="1994063978"/>
+                  <w:tblCellSpacing w:w="15" w:type="dxa"/>
+                </w:trPr>
+                <w:tc>
+                  <w:tcPr>
+                    <w:tcW w:w="405" w:type="pct"/>
+                    <w:hideMark/>
+                  </w:tcPr>
+                  <w:p>
+                    <w:pPr>
+                      <w:pStyle w:val="Bibliography"/>
+                      <w:rPr>
+                        <w:noProof/>
+                      </w:rPr>
+                    </w:pPr>
+                    <w:r>
+                      <w:rPr>
+                        <w:noProof/>
+                      </w:rPr>
+                      <w:t xml:space="preserve">[9] </w:t>
+                    </w:r>
+                  </w:p>
+                </w:tc>
+                <w:tc>
+                  <w:tcPr>
+                    <w:tcW w:w="4499" w:type="pct"/>
+                    <w:hideMark/>
+                  </w:tcPr>
+                  <w:p>
+                    <w:pPr>
+                      <w:pStyle w:val="Bibliography"/>
+                      <w:rPr>
+                        <w:noProof/>
+                      </w:rPr>
+                    </w:pPr>
+                    <w:r>
+                      <w:rPr>
+                        <w:noProof/>
+                      </w:rPr>
+                      <w:t>siriusdemon, "pytorch-DEX: Pytorch implementation of DEX: Deep EXpectation of apparent age from a single image," GitHub, [Online]. Available: https://github.com/siriusdemon/pytorch-DEX. [Accessed 19 9 2025].</w:t>
+                    </w:r>
+                  </w:p>
+                </w:tc>
+              </w:tr>
+              <w:tr>
+                <w:trPr>
+                  <w:divId w:val="1994063978"/>
+                  <w:tblCellSpacing w:w="15" w:type="dxa"/>
+                </w:trPr>
+                <w:tc>
+                  <w:tcPr>
+                    <w:tcW w:w="405" w:type="pct"/>
+                    <w:hideMark/>
+                  </w:tcPr>
+                  <w:p>
+                    <w:pPr>
+                      <w:pStyle w:val="Bibliography"/>
+                      <w:rPr>
+                        <w:noProof/>
+                      </w:rPr>
+                    </w:pPr>
+                    <w:r>
+                      <w:rPr>
+                        <w:noProof/>
+                      </w:rPr>
+                      <w:t xml:space="preserve">[10] </w:t>
+                    </w:r>
+                  </w:p>
+                </w:tc>
+                <w:tc>
+                  <w:tcPr>
+                    <w:tcW w:w="4499" w:type="pct"/>
                     <w:hideMark/>
                   </w:tcPr>
                   <w:p>
@@ -3718,12 +4338,12 @@
               </w:tr>
               <w:tr>
                 <w:trPr>
-                  <w:divId w:val="847913993"/>
+                  <w:divId w:val="1994063978"/>
                   <w:tblCellSpacing w:w="15" w:type="dxa"/>
                 </w:trPr>
                 <w:tc>
                   <w:tcPr>
-                    <w:tcW w:w="398" w:type="pct"/>
+                    <w:tcW w:w="405" w:type="pct"/>
                     <w:hideMark/>
                   </w:tcPr>
                   <w:p>
@@ -3737,13 +4357,13 @@
                       <w:rPr>
                         <w:noProof/>
                       </w:rPr>
-                      <w:t xml:space="preserve">[9] </w:t>
+                      <w:t xml:space="preserve">[11] </w:t>
                     </w:r>
                   </w:p>
                 </w:tc>
                 <w:tc>
                   <w:tcPr>
-                    <w:tcW w:w="4557" w:type="pct"/>
+                    <w:tcW w:w="4499" w:type="pct"/>
                     <w:hideMark/>
                   </w:tcPr>
                   <w:p>
@@ -3764,118 +4384,12 @@
               </w:tr>
               <w:tr>
                 <w:trPr>
-                  <w:divId w:val="847913993"/>
+                  <w:divId w:val="1994063978"/>
                   <w:tblCellSpacing w:w="15" w:type="dxa"/>
                 </w:trPr>
                 <w:tc>
                   <w:tcPr>
-                    <w:tcW w:w="398" w:type="pct"/>
-                    <w:hideMark/>
-                  </w:tcPr>
-                  <w:p>
-                    <w:pPr>
-                      <w:pStyle w:val="Bibliography"/>
-                      <w:rPr>
-                        <w:noProof/>
-                      </w:rPr>
-                    </w:pPr>
-                    <w:r>
-                      <w:rPr>
-                        <w:noProof/>
-                      </w:rPr>
-                      <w:t xml:space="preserve">[10] </w:t>
-                    </w:r>
-                  </w:p>
-                </w:tc>
-                <w:tc>
-                  <w:tcPr>
-                    <w:tcW w:w="4557" w:type="pct"/>
-                    <w:hideMark/>
-                  </w:tcPr>
-                  <w:p>
-                    <w:pPr>
-                      <w:pStyle w:val="Bibliography"/>
-                      <w:rPr>
-                        <w:noProof/>
-                      </w:rPr>
-                    </w:pPr>
-                    <w:r>
-                      <w:rPr>
-                        <w:noProof/>
-                        <w:lang w:val="nl-NL"/>
-                      </w:rPr>
-                      <w:t xml:space="preserve">BNNVARA, "Kwart consumenten zelfscan vergeet producten af te rekenen," 17 02 2024. </w:t>
-                    </w:r>
-                    <w:r>
-                      <w:rPr>
-                        <w:noProof/>
-                      </w:rPr>
-                      <w:t>[Online]. Available: https://www.bnnvara.nl/kassa/artikelen/kwart-consumenten-zelfscan-vergeet-producten-af-te-rekenen.</w:t>
-                    </w:r>
-                  </w:p>
-                </w:tc>
-              </w:tr>
-              <w:tr>
-                <w:trPr>
-                  <w:divId w:val="847913993"/>
-                  <w:tblCellSpacing w:w="15" w:type="dxa"/>
-                </w:trPr>
-                <w:tc>
-                  <w:tcPr>
-                    <w:tcW w:w="398" w:type="pct"/>
-                    <w:hideMark/>
-                  </w:tcPr>
-                  <w:p>
-                    <w:pPr>
-                      <w:pStyle w:val="Bibliography"/>
-                      <w:rPr>
-                        <w:noProof/>
-                      </w:rPr>
-                    </w:pPr>
-                    <w:r>
-                      <w:rPr>
-                        <w:noProof/>
-                      </w:rPr>
-                      <w:t xml:space="preserve">[11] </w:t>
-                    </w:r>
-                  </w:p>
-                </w:tc>
-                <w:tc>
-                  <w:tcPr>
-                    <w:tcW w:w="4557" w:type="pct"/>
-                    <w:hideMark/>
-                  </w:tcPr>
-                  <w:p>
-                    <w:pPr>
-                      <w:pStyle w:val="Bibliography"/>
-                      <w:rPr>
-                        <w:noProof/>
-                      </w:rPr>
-                    </w:pPr>
-                    <w:r>
-                      <w:rPr>
-                        <w:noProof/>
-                        <w:lang w:val="nl-NL"/>
-                      </w:rPr>
-                      <w:t xml:space="preserve">Q&amp;A Retail, "1-op-5 consumenten vindt diefstal in supermarkt onder omstandigheden toelaatbaar," 4 2024. </w:t>
-                    </w:r>
-                    <w:r>
-                      <w:rPr>
-                        <w:noProof/>
-                      </w:rPr>
-                      <w:t>[Online]. Available: https://www.qanda.nl/publications/1-op-5-consumenten-vindt-diefstal-in-supermarkt-onder-omstandigheden-toelaatbaar#:~:text=Zelfscankassa%20heeft%20bij%20meerderheid%20de,voorkeur%20boven%20de%20gewone%20kassa..</w:t>
-                    </w:r>
-                  </w:p>
-                </w:tc>
-              </w:tr>
-              <w:tr>
-                <w:trPr>
-                  <w:divId w:val="847913993"/>
-                  <w:tblCellSpacing w:w="15" w:type="dxa"/>
-                </w:trPr>
-                <w:tc>
-                  <w:tcPr>
-                    <w:tcW w:w="398" w:type="pct"/>
+                    <w:tcW w:w="405" w:type="pct"/>
                     <w:hideMark/>
                   </w:tcPr>
                   <w:p>
@@ -3895,7 +4409,7 @@
                 </w:tc>
                 <w:tc>
                   <w:tcPr>
-                    <w:tcW w:w="4557" w:type="pct"/>
+                    <w:tcW w:w="4499" w:type="pct"/>
                     <w:hideMark/>
                   </w:tcPr>
                   <w:p>
@@ -3928,10 +4442,116 @@
                   </w:p>
                 </w:tc>
               </w:tr>
+              <w:tr>
+                <w:trPr>
+                  <w:divId w:val="1994063978"/>
+                  <w:tblCellSpacing w:w="15" w:type="dxa"/>
+                </w:trPr>
+                <w:tc>
+                  <w:tcPr>
+                    <w:tcW w:w="405" w:type="pct"/>
+                    <w:hideMark/>
+                  </w:tcPr>
+                  <w:p>
+                    <w:pPr>
+                      <w:pStyle w:val="Bibliography"/>
+                      <w:rPr>
+                        <w:noProof/>
+                      </w:rPr>
+                    </w:pPr>
+                    <w:r>
+                      <w:rPr>
+                        <w:noProof/>
+                      </w:rPr>
+                      <w:t xml:space="preserve">[13] </w:t>
+                    </w:r>
+                  </w:p>
+                </w:tc>
+                <w:tc>
+                  <w:tcPr>
+                    <w:tcW w:w="4499" w:type="pct"/>
+                    <w:hideMark/>
+                  </w:tcPr>
+                  <w:p>
+                    <w:pPr>
+                      <w:pStyle w:val="Bibliography"/>
+                      <w:rPr>
+                        <w:noProof/>
+                      </w:rPr>
+                    </w:pPr>
+                    <w:r>
+                      <w:rPr>
+                        <w:noProof/>
+                        <w:lang w:val="nl-NL"/>
+                      </w:rPr>
+                      <w:t xml:space="preserve">BNNVARA, "Kwart consumenten zelfscan vergeet producten af te rekenen," 17 02 2024. </w:t>
+                    </w:r>
+                    <w:r>
+                      <w:rPr>
+                        <w:noProof/>
+                      </w:rPr>
+                      <w:t>[Online]. Available: https://www.bnnvara.nl/kassa/artikelen/kwart-consumenten-zelfscan-vergeet-producten-af-te-rekenen.</w:t>
+                    </w:r>
+                  </w:p>
+                </w:tc>
+              </w:tr>
+              <w:tr>
+                <w:trPr>
+                  <w:divId w:val="1994063978"/>
+                  <w:tblCellSpacing w:w="15" w:type="dxa"/>
+                </w:trPr>
+                <w:tc>
+                  <w:tcPr>
+                    <w:tcW w:w="405" w:type="pct"/>
+                    <w:hideMark/>
+                  </w:tcPr>
+                  <w:p>
+                    <w:pPr>
+                      <w:pStyle w:val="Bibliography"/>
+                      <w:rPr>
+                        <w:noProof/>
+                      </w:rPr>
+                    </w:pPr>
+                    <w:r>
+                      <w:rPr>
+                        <w:noProof/>
+                      </w:rPr>
+                      <w:t xml:space="preserve">[14] </w:t>
+                    </w:r>
+                  </w:p>
+                </w:tc>
+                <w:tc>
+                  <w:tcPr>
+                    <w:tcW w:w="4499" w:type="pct"/>
+                    <w:hideMark/>
+                  </w:tcPr>
+                  <w:p>
+                    <w:pPr>
+                      <w:pStyle w:val="Bibliography"/>
+                      <w:rPr>
+                        <w:noProof/>
+                      </w:rPr>
+                    </w:pPr>
+                    <w:r>
+                      <w:rPr>
+                        <w:noProof/>
+                        <w:lang w:val="nl-NL"/>
+                      </w:rPr>
+                      <w:t xml:space="preserve">Q&amp;A Retail, "1-op-5 consumenten vindt diefstal in supermarkt onder omstandigheden toelaatbaar," 4 2024. </w:t>
+                    </w:r>
+                    <w:r>
+                      <w:rPr>
+                        <w:noProof/>
+                      </w:rPr>
+                      <w:t>[Online]. Available: https://www.qanda.nl/publications/1-op-5-consumenten-vindt-diefstal-in-supermarkt-onder-omstandigheden-toelaatbaar#:~:text=Zelfscankassa%20heeft%20bij%20meerderheid%20de,voorkeur%20boven%20de%20gewone%20kassa..</w:t>
+                    </w:r>
+                  </w:p>
+                </w:tc>
+              </w:tr>
             </w:tbl>
             <w:p>
               <w:pPr>
-                <w:divId w:val="847913993"/>
+                <w:divId w:val="1994063978"/>
                 <w:rPr>
                   <w:rFonts w:eastAsia="Times New Roman"/>
                   <w:noProof/>
@@ -3960,8 +4580,6 @@
           <w:numId w:val="0"/>
         </w:numPr>
         <w:spacing w:line="240" w:lineRule="auto"/>
-        <w:ind w:left="360" w:hanging="360"/>
-        <w:jc w:val="center"/>
         <w:rPr>
           <w:rFonts w:eastAsia="SimSun"/>
           <w:b/>
@@ -3973,45 +4591,6 @@
           <w:lang w:val="en-GB" w:eastAsia="x-none"/>
         </w:rPr>
       </w:pPr>
-      <w:r>
-        <w:rPr>
-          <w:rFonts w:eastAsia="SimSun"/>
-          <w:b/>
-          <w:noProof w:val="0"/>
-          <w:color w:val="FF0000"/>
-          <w:spacing w:val="-1"/>
-          <w:sz w:val="20"/>
-          <w:szCs w:val="20"/>
-          <w:lang w:val="en-GB" w:eastAsia="x-none"/>
-        </w:rPr>
-        <w:t xml:space="preserve">IEEE conference templates contain guidance text for composing and formatting conference papers. Please ensure that all template text is removed from your conference paper prior to submission to the conference. Failure to remove template text from your paper </w:t>
-      </w:r>
-      <w:r>
-        <w:rPr>
-          <w:rFonts w:eastAsia="SimSun"/>
-          <w:b/>
-          <w:noProof w:val="0"/>
-          <w:color w:val="FF0000"/>
-          <w:spacing w:val="-1"/>
-          <w:sz w:val="20"/>
-          <w:szCs w:val="20"/>
-          <w:lang w:val="en-GB" w:eastAsia="x-none"/>
-        </w:rPr>
-        <w:t>may</w:t>
-      </w:r>
-      <w:r>
-        <w:rPr>
-          <w:rFonts w:eastAsia="SimSun"/>
-          <w:b/>
-          <w:noProof w:val="0"/>
-          <w:color w:val="FF0000"/>
-          <w:spacing w:val="-1"/>
-          <w:sz w:val="20"/>
-          <w:szCs w:val="20"/>
-          <w:lang w:val="en-GB" w:eastAsia="x-none"/>
-        </w:rPr>
-        <w:t xml:space="preserve"> result in your paper not being publish</w:t>
-      </w:r>
     </w:p>
     <w:p>
       <w:pPr>
@@ -4078,7 +4657,16 @@
           <w:lang w:val="en-GB" w:eastAsia="x-none"/>
         </w:rPr>
       </w:pPr>
-      <w:r>
+    </w:p>
+    <w:p>
+      <w:pPr>
+        <w:pStyle w:val="references"/>
+        <w:numPr>
+          <w:ilvl w:val="0"/>
+          <w:numId w:val="0"/>
+        </w:numPr>
+        <w:spacing w:line="240" w:lineRule="auto"/>
+        <w:ind w:left="360" w:hanging="360"/>
         <w:rPr>
           <w:rFonts w:eastAsia="SimSun"/>
           <w:b/>
@@ -4089,175 +4677,7 @@
           <w:szCs w:val="20"/>
           <w:lang w:val="en-GB" w:eastAsia="x-none"/>
         </w:rPr>
-        <w:t>Title, authors and affiliations</w:t>
-      </w:r>
-      <w:r>
-        <w:rPr>
-          <w:rFonts w:eastAsia="SimSun"/>
-          <w:b/>
-          <w:noProof w:val="0"/>
-          <w:color w:val="FF0000"/>
-          <w:spacing w:val="-1"/>
-          <w:sz w:val="20"/>
-          <w:szCs w:val="20"/>
-          <w:lang w:val="en-GB" w:eastAsia="x-none"/>
-        </w:rPr>
-        <w:br/>
-        <w:t>• Abstract</w:t>
-      </w:r>
-      <w:r>
-        <w:rPr>
-          <w:rFonts w:eastAsia="SimSun"/>
-          <w:b/>
-          <w:noProof w:val="0"/>
-          <w:color w:val="FF0000"/>
-          <w:spacing w:val="-1"/>
-          <w:sz w:val="20"/>
-          <w:szCs w:val="20"/>
-          <w:lang w:val="en-GB" w:eastAsia="x-none"/>
-        </w:rPr>
-        <w:br/>
-        <w:t>• Keywords</w:t>
-      </w:r>
-      <w:r>
-        <w:rPr>
-          <w:rFonts w:eastAsia="SimSun"/>
-          <w:b/>
-          <w:noProof w:val="0"/>
-          <w:color w:val="FF0000"/>
-          <w:spacing w:val="-1"/>
-          <w:sz w:val="20"/>
-          <w:szCs w:val="20"/>
-          <w:lang w:val="en-GB" w:eastAsia="x-none"/>
-        </w:rPr>
-        <w:br/>
-      </w:r>
-      <w:r>
-        <w:rPr>
-          <w:rFonts w:eastAsia="SimSun"/>
-          <w:b/>
-          <w:noProof w:val="0"/>
-          <w:color w:val="FF0000"/>
-          <w:spacing w:val="-1"/>
-          <w:sz w:val="20"/>
-          <w:szCs w:val="20"/>
-          <w:lang w:val="en-GB" w:eastAsia="x-none"/>
-        </w:rPr>
-        <w:lastRenderedPageBreak/>
-        <w:t>• Introduction:</w:t>
-      </w:r>
-      <w:r>
-        <w:rPr>
-          <w:rFonts w:eastAsia="SimSun"/>
-          <w:b/>
-          <w:noProof w:val="0"/>
-          <w:color w:val="FF0000"/>
-          <w:spacing w:val="-1"/>
-          <w:sz w:val="20"/>
-          <w:szCs w:val="20"/>
-          <w:lang w:val="en-GB" w:eastAsia="x-none"/>
-        </w:rPr>
-        <w:br/>
-        <w:t>– Research Topic (summary/highlights), Problem, Purpose, Question(s)</w:t>
-      </w:r>
-      <w:r>
-        <w:rPr>
-          <w:rFonts w:eastAsia="SimSun"/>
-          <w:b/>
-          <w:noProof w:val="0"/>
-          <w:color w:val="FF0000"/>
-          <w:spacing w:val="-1"/>
-          <w:sz w:val="20"/>
-          <w:szCs w:val="20"/>
-          <w:lang w:val="en-GB" w:eastAsia="x-none"/>
-        </w:rPr>
-        <w:br/>
-        <w:t>• Literature review or theoretical framework:</w:t>
-      </w:r>
-      <w:r>
-        <w:rPr>
-          <w:rFonts w:eastAsia="SimSun"/>
-          <w:b/>
-          <w:noProof w:val="0"/>
-          <w:color w:val="FF0000"/>
-          <w:spacing w:val="-1"/>
-          <w:sz w:val="20"/>
-          <w:szCs w:val="20"/>
-          <w:lang w:val="en-GB" w:eastAsia="x-none"/>
-        </w:rPr>
-        <w:br/>
-        <w:t>– Research Topic (extended)</w:t>
-      </w:r>
-      <w:r>
-        <w:rPr>
-          <w:rFonts w:eastAsia="SimSun"/>
-          <w:b/>
-          <w:noProof w:val="0"/>
-          <w:color w:val="FF0000"/>
-          <w:spacing w:val="-1"/>
-          <w:sz w:val="20"/>
-          <w:szCs w:val="20"/>
-          <w:lang w:val="en-GB" w:eastAsia="x-none"/>
-        </w:rPr>
-        <w:br/>
-        <w:t>• Research Methodology</w:t>
-      </w:r>
-      <w:r>
-        <w:rPr>
-          <w:rFonts w:eastAsia="SimSun"/>
-          <w:b/>
-          <w:noProof w:val="0"/>
-          <w:color w:val="FF0000"/>
-          <w:spacing w:val="-1"/>
-          <w:sz w:val="20"/>
-          <w:szCs w:val="20"/>
-          <w:lang w:val="en-GB" w:eastAsia="x-none"/>
-        </w:rPr>
-        <w:br/>
-        <w:t>• Planning</w:t>
-      </w:r>
-      <w:r>
-        <w:rPr>
-          <w:rFonts w:eastAsia="SimSun"/>
-          <w:b/>
-          <w:noProof w:val="0"/>
-          <w:color w:val="FF0000"/>
-          <w:spacing w:val="-1"/>
-          <w:sz w:val="20"/>
-          <w:szCs w:val="20"/>
-          <w:lang w:val="en-GB" w:eastAsia="x-none"/>
-        </w:rPr>
-        <w:br/>
-        <w:t>• Conclusion</w:t>
-      </w:r>
-      <w:r>
-        <w:rPr>
-          <w:rFonts w:eastAsia="SimSun"/>
-          <w:b/>
-          <w:noProof w:val="0"/>
-          <w:color w:val="FF0000"/>
-          <w:spacing w:val="-1"/>
-          <w:sz w:val="20"/>
-          <w:szCs w:val="20"/>
-          <w:lang w:val="en-GB" w:eastAsia="x-none"/>
-        </w:rPr>
-        <w:br/>
-        <w:t>– Final remarks</w:t>
-      </w:r>
-      <w:r>
-        <w:rPr>
-          <w:rFonts w:eastAsia="SimSun"/>
-          <w:b/>
-          <w:noProof w:val="0"/>
-          <w:color w:val="FF0000"/>
-          <w:spacing w:val="-1"/>
-          <w:sz w:val="20"/>
-          <w:szCs w:val="20"/>
-          <w:lang w:val="en-GB" w:eastAsia="x-none"/>
-        </w:rPr>
-        <w:br/>
-        <w:t>• References</w:t>
-      </w:r>
+      </w:pPr>
     </w:p>
     <w:p>
       <w:pPr>
@@ -4312,6 +4732,7 @@
         </w:numPr>
         <w:spacing w:line="240" w:lineRule="auto"/>
         <w:ind w:left="360" w:hanging="360"/>
+        <w:jc w:val="center"/>
         <w:rPr>
           <w:rFonts w:eastAsia="SimSun"/>
           <w:b/>
@@ -4348,72 +4769,6 @@
     </w:p>
     <w:p>
       <w:pPr>
-        <w:pStyle w:val="references"/>
-        <w:numPr>
-          <w:ilvl w:val="0"/>
-          <w:numId w:val="0"/>
-        </w:numPr>
-        <w:spacing w:line="240" w:lineRule="auto"/>
-        <w:ind w:left="360" w:hanging="360"/>
-        <w:jc w:val="center"/>
-        <w:rPr>
-          <w:rFonts w:eastAsia="SimSun"/>
-          <w:b/>
-          <w:noProof w:val="0"/>
-          <w:color w:val="FF0000"/>
-          <w:spacing w:val="-1"/>
-          <w:sz w:val="20"/>
-          <w:szCs w:val="20"/>
-          <w:lang w:val="en-GB" w:eastAsia="x-none"/>
-        </w:rPr>
-      </w:pPr>
-    </w:p>
-    <w:p>
-      <w:pPr>
-        <w:pStyle w:val="references"/>
-        <w:numPr>
-          <w:ilvl w:val="0"/>
-          <w:numId w:val="0"/>
-        </w:numPr>
-        <w:spacing w:line="240" w:lineRule="auto"/>
-        <w:ind w:left="360" w:hanging="360"/>
-        <w:jc w:val="center"/>
-        <w:rPr>
-          <w:rFonts w:eastAsia="SimSun"/>
-          <w:b/>
-          <w:noProof w:val="0"/>
-          <w:color w:val="FF0000"/>
-          <w:spacing w:val="-1"/>
-          <w:sz w:val="20"/>
-          <w:szCs w:val="20"/>
-          <w:lang w:val="en-GB" w:eastAsia="x-none"/>
-        </w:rPr>
-      </w:pPr>
-    </w:p>
-    <w:p>
-      <w:pPr>
-        <w:pStyle w:val="references"/>
-        <w:numPr>
-          <w:ilvl w:val="0"/>
-          <w:numId w:val="0"/>
-        </w:numPr>
-        <w:spacing w:line="240" w:lineRule="auto"/>
-        <w:ind w:left="360" w:hanging="360"/>
-        <w:jc w:val="center"/>
-        <w:rPr>
-          <w:rFonts w:eastAsia="SimSun"/>
-          <w:b/>
-          <w:noProof w:val="0"/>
-          <w:color w:val="FF0000"/>
-          <w:spacing w:val="-1"/>
-          <w:sz w:val="20"/>
-          <w:szCs w:val="20"/>
-          <w:lang w:val="en-GB" w:eastAsia="x-none"/>
-        </w:rPr>
-      </w:pPr>
-    </w:p>
-    <w:p>
-      <w:pPr>
         <w:jc w:val="both"/>
         <w:rPr>
           <w:lang w:val="en-GB"/>
@@ -4424,7 +4779,7 @@
       <w:type w:val="continuous"/>
       <w:pgSz w:w="11906" w:h="16838" w:code="9"/>
       <w:pgMar w:top="1080" w:right="893" w:bottom="1440" w:left="893" w:header="720" w:footer="720" w:gutter="0"/>
-      <w:cols w:space="720"/>
+      <w:cols w:num="2" w:space="720"/>
       <w:docGrid w:linePitch="360"/>
     </w:sectPr>
   </w:body>
@@ -6928,6 +7283,27 @@
       <w:noProof/>
     </w:rPr>
   </w:style>
+  <w:style w:type="character" w:styleId="Hyperlink">
+    <w:name w:val="Hyperlink"/>
+    <w:basedOn w:val="DefaultParagraphFont"/>
+    <w:rsid w:val="00D85E99"/>
+    <w:rPr>
+      <w:color w:val="0563C1" w:themeColor="hyperlink"/>
+      <w:u w:val="single"/>
+    </w:rPr>
+  </w:style>
+  <w:style w:type="character" w:styleId="UnresolvedMention">
+    <w:name w:val="Unresolved Mention"/>
+    <w:basedOn w:val="DefaultParagraphFont"/>
+    <w:uiPriority w:val="99"/>
+    <w:semiHidden/>
+    <w:unhideWhenUsed/>
+    <w:rsid w:val="00D85E99"/>
+    <w:rPr>
+      <w:color w:val="605E5C"/>
+      <w:shd w:val="clear" w:color="auto" w:fill="E1DFDD"/>
+    </w:rPr>
+  </w:style>
 </w:styles>
 </file>
 
@@ -7209,7 +7585,7 @@
     <b:Month>02</b:Month>
     <b:Day>17</b:Day>
     <b:URL>https://www.bnnvara.nl/kassa/artikelen/kwart-consumenten-zelfscan-vergeet-producten-af-te-rekenen</b:URL>
-    <b:RefOrder>10</b:RefOrder>
+    <b:RefOrder>13</b:RefOrder>
   </b:Source>
   <b:Source>
     <b:Tag>QAR24</b:Tag>
@@ -7225,7 +7601,7 @@
     <b:Year>2024</b:Year>
     <b:Month>4</b:Month>
     <b:URL>https://www.qanda.nl/publications/1-op-5-consumenten-vindt-diefstal-in-supermarkt-onder-omstandigheden-toelaatbaar#:~:text=Zelfscankassa%20heeft%20bij%20meerderheid%20de,voorkeur%20boven%20de%20gewone%20kassa.</b:URL>
-    <b:RefOrder>11</b:RefOrder>
+    <b:RefOrder>14</b:RefOrder>
   </b:Source>
   <b:Source>
     <b:Tag>Avr25</b:Tag>
@@ -7437,7 +7813,7 @@
     <b:Year>2022</b:Year>
     <b:Publisher>CyberAgent AI Lab; Keio University</b:Publisher>
     <b:URL>https://yangxingchao.github.io/FFHQ-Makeup-page/</b:URL>
-    <b:RefOrder>9</b:RefOrder>
+    <b:RefOrder>11</b:RefOrder>
   </b:Source>
   <b:Source>
     <b:Tag>tap20</b:Tag>
@@ -7459,13 +7835,50 @@
     <b:DayAccessed>19</b:DayAccessed>
     <b:URL>https://www.kaggle.com/datasets/tapakah68/makeup-detection-dataset</b:URL>
     <b:ProductionCompany>Kaggle</b:ProductionCompany>
+    <b:RefOrder>10</b:RefOrder>
+  </b:Source>
+  <b:Source>
+    <b:Tag>Ins25</b:Tag>
+    <b:SourceType>InternetSite</b:SourceType>
+    <b:Guid>{AB380CB5-4671-4FE3-AF3B-15DFE7779DF4}</b:Guid>
+    <b:Author>
+      <b:Author>
+        <b:Corporate>InsightFace</b:Corporate>
+      </b:Author>
+    </b:Author>
+    <b:Title>InsightFace: An open source 2D &amp; 3D deep face analysis library</b:Title>
+    <b:YearAccessed>2025</b:YearAccessed>
+    <b:MonthAccessed>9</b:MonthAccessed>
+    <b:DayAccessed>19</b:DayAccessed>
+    <b:URL>https://insightface.ai/</b:URL>
     <b:RefOrder>8</b:RefOrder>
+  </b:Source>
+  <b:Source>
+    <b:Tag>sir25</b:Tag>
+    <b:SourceType>InternetSite</b:SourceType>
+    <b:Guid>{CF55D097-E33D-46A4-8F71-C525841DDD1F}</b:Guid>
+    <b:Author>
+      <b:Author>
+        <b:NameList>
+          <b:Person>
+            <b:Last>siriusdemon</b:Last>
+          </b:Person>
+        </b:NameList>
+      </b:Author>
+    </b:Author>
+    <b:Title>pytorch-DEX: Pytorch implementation of DEX: Deep EXpectation of apparent age from a single image</b:Title>
+    <b:ProductionCompany>GitHub</b:ProductionCompany>
+    <b:YearAccessed>2025</b:YearAccessed>
+    <b:MonthAccessed>9</b:MonthAccessed>
+    <b:DayAccessed>19</b:DayAccessed>
+    <b:URL>https://github.com/siriusdemon/pytorch-DEX</b:URL>
+    <b:RefOrder>9</b:RefOrder>
   </b:Source>
 </b:Sources>
 </file>
 
 <file path=customXml/itemProps1.xml><?xml version="1.0" encoding="utf-8"?>
-<ds:datastoreItem xmlns:ds="http://schemas.openxmlformats.org/officeDocument/2006/customXml" ds:itemID="{30B60017-352B-43F3-A8CD-8DE5E6745DEB}">
+<ds:datastoreItem xmlns:ds="http://schemas.openxmlformats.org/officeDocument/2006/customXml" ds:itemID="{494F3205-3507-4334-987F-7E4F697B2EB5}">
   <ds:schemaRefs>
     <ds:schemaRef ds:uri="http://schemas.openxmlformats.org/officeDocument/2006/bibliography"/>
   </ds:schemaRefs>

</xml_diff>